<commit_message>
docs: db2 lab docx updated
</commit_message>
<xml_diff>
--- a/docs/db2_popov.docx
+++ b/docs/db2_popov.docx
@@ -458,22 +458,7 @@
           <w:szCs w:val="28"/>
         </w:rPr>
         <w:br/>
-      </w:r>
-      <w:r>
-        <w:rPr>
-          <w:rFonts w:ascii="Times New Roman" w:hAnsi="Times New Roman" w:cs="Times New Roman"/>
-          <w:sz w:val="28"/>
-          <w:szCs w:val="28"/>
-        </w:rPr>
-        <w:t>–</w:t>
-      </w:r>
-      <w:r>
-        <w:rPr>
-          <w:rFonts w:ascii="Times New Roman" w:hAnsi="Times New Roman" w:cs="Times New Roman"/>
-          <w:sz w:val="28"/>
-          <w:szCs w:val="28"/>
-        </w:rPr>
-        <w:t xml:space="preserve"> </w:t>
+        <w:t xml:space="preserve">– </w:t>
       </w:r>
       <w:r>
         <w:rPr>
@@ -693,15 +678,25 @@
           <w:rFonts w:ascii="Times New Roman" w:hAnsi="Times New Roman" w:cs="Times New Roman"/>
           <w:sz w:val="28"/>
           <w:szCs w:val="28"/>
-        </w:rPr>
-      </w:pPr>
-      <w:r>
-        <w:rPr>
-          <w:rFonts w:ascii="Times New Roman" w:hAnsi="Times New Roman" w:cs="Times New Roman"/>
-          <w:sz w:val="28"/>
-          <w:szCs w:val="28"/>
-        </w:rPr>
-        <w:t>Пример 2.</w:t>
+          <w:lang w:val="en-US"/>
+        </w:rPr>
+      </w:pPr>
+      <w:r>
+        <w:rPr>
+          <w:rFonts w:ascii="Times New Roman" w:hAnsi="Times New Roman" w:cs="Times New Roman"/>
+          <w:sz w:val="28"/>
+          <w:szCs w:val="28"/>
+        </w:rPr>
+        <w:t>Пример</w:t>
+      </w:r>
+      <w:r>
+        <w:rPr>
+          <w:rFonts w:ascii="Times New Roman" w:hAnsi="Times New Roman" w:cs="Times New Roman"/>
+          <w:sz w:val="28"/>
+          <w:szCs w:val="28"/>
+          <w:lang w:val="en-US"/>
+        </w:rPr>
+        <w:t xml:space="preserve"> 2.</w:t>
       </w:r>
     </w:p>
     <w:p>
@@ -928,26 +923,29 @@
           <w:rFonts w:ascii="Times New Roman" w:hAnsi="Times New Roman" w:cs="Times New Roman"/>
           <w:sz w:val="28"/>
           <w:szCs w:val="28"/>
-        </w:rPr>
-      </w:pPr>
-    </w:p>
-    <w:p>
-      <w:pPr>
-        <w:pStyle w:val="a4"/>
-        <w:rPr>
-          <w:rFonts w:ascii="Times New Roman" w:hAnsi="Times New Roman" w:cs="Times New Roman"/>
-          <w:sz w:val="28"/>
-          <w:szCs w:val="28"/>
-        </w:rPr>
-      </w:pPr>
-    </w:p>
-    <w:p>
-      <w:pPr>
-        <w:pStyle w:val="a4"/>
-        <w:rPr>
-          <w:rFonts w:ascii="Times New Roman" w:hAnsi="Times New Roman" w:cs="Times New Roman"/>
-          <w:sz w:val="28"/>
-          <w:szCs w:val="28"/>
+          <w:lang w:val="en-US"/>
+        </w:rPr>
+      </w:pPr>
+    </w:p>
+    <w:p>
+      <w:pPr>
+        <w:pStyle w:val="a4"/>
+        <w:rPr>
+          <w:rFonts w:ascii="Times New Roman" w:hAnsi="Times New Roman" w:cs="Times New Roman"/>
+          <w:sz w:val="28"/>
+          <w:szCs w:val="28"/>
+          <w:lang w:val="en-US"/>
+        </w:rPr>
+      </w:pPr>
+    </w:p>
+    <w:p>
+      <w:pPr>
+        <w:pStyle w:val="a4"/>
+        <w:rPr>
+          <w:rFonts w:ascii="Times New Roman" w:hAnsi="Times New Roman" w:cs="Times New Roman"/>
+          <w:sz w:val="28"/>
+          <w:szCs w:val="28"/>
+          <w:lang w:val="en-US"/>
         </w:rPr>
       </w:pPr>
     </w:p>
@@ -1224,24 +1222,35 @@
           <w:rFonts w:ascii="Times New Roman" w:hAnsi="Times New Roman" w:cs="Times New Roman"/>
           <w:sz w:val="28"/>
           <w:szCs w:val="28"/>
-        </w:rPr>
-      </w:pPr>
-      <w:r>
-        <w:rPr>
-          <w:rFonts w:ascii="Times New Roman" w:hAnsi="Times New Roman" w:cs="Times New Roman"/>
-          <w:sz w:val="28"/>
-          <w:szCs w:val="28"/>
-        </w:rPr>
-        <w:t>Пример 2.</w:t>
-      </w:r>
-    </w:p>
-    <w:p>
-      <w:pPr>
-        <w:pStyle w:val="a4"/>
-        <w:rPr>
-          <w:rFonts w:ascii="Times New Roman" w:hAnsi="Times New Roman" w:cs="Times New Roman"/>
-          <w:sz w:val="28"/>
-          <w:szCs w:val="28"/>
+          <w:lang w:val="en-US"/>
+        </w:rPr>
+      </w:pPr>
+      <w:r>
+        <w:rPr>
+          <w:rFonts w:ascii="Times New Roman" w:hAnsi="Times New Roman" w:cs="Times New Roman"/>
+          <w:sz w:val="28"/>
+          <w:szCs w:val="28"/>
+        </w:rPr>
+        <w:t>Пример</w:t>
+      </w:r>
+      <w:r>
+        <w:rPr>
+          <w:rFonts w:ascii="Times New Roman" w:hAnsi="Times New Roman" w:cs="Times New Roman"/>
+          <w:sz w:val="28"/>
+          <w:szCs w:val="28"/>
+          <w:lang w:val="en-US"/>
+        </w:rPr>
+        <w:t xml:space="preserve"> 2.</w:t>
+      </w:r>
+    </w:p>
+    <w:p>
+      <w:pPr>
+        <w:pStyle w:val="a4"/>
+        <w:rPr>
+          <w:rFonts w:ascii="Times New Roman" w:hAnsi="Times New Roman" w:cs="Times New Roman"/>
+          <w:sz w:val="28"/>
+          <w:szCs w:val="28"/>
+          <w:lang w:val="en-US"/>
         </w:rPr>
       </w:pPr>
     </w:p>
@@ -1455,6 +1464,7 @@
           <w:rFonts w:ascii="Times New Roman" w:hAnsi="Times New Roman" w:cs="Times New Roman"/>
           <w:sz w:val="28"/>
           <w:szCs w:val="28"/>
+          <w:lang w:val="en-US"/>
         </w:rPr>
         <w:t>–</w:t>
       </w:r>
@@ -1475,24 +1485,35 @@
           <w:rFonts w:ascii="Times New Roman" w:hAnsi="Times New Roman" w:cs="Times New Roman"/>
           <w:sz w:val="28"/>
           <w:szCs w:val="28"/>
-        </w:rPr>
-      </w:pPr>
-      <w:r>
-        <w:rPr>
-          <w:rFonts w:ascii="Times New Roman" w:hAnsi="Times New Roman" w:cs="Times New Roman"/>
-          <w:sz w:val="28"/>
-          <w:szCs w:val="28"/>
-        </w:rPr>
-        <w:t>Пример 1.</w:t>
-      </w:r>
-    </w:p>
-    <w:p>
-      <w:pPr>
-        <w:pStyle w:val="a4"/>
-        <w:rPr>
-          <w:rFonts w:ascii="Times New Roman" w:hAnsi="Times New Roman" w:cs="Times New Roman"/>
-          <w:sz w:val="28"/>
-          <w:szCs w:val="28"/>
+          <w:lang w:val="en-US"/>
+        </w:rPr>
+      </w:pPr>
+      <w:r>
+        <w:rPr>
+          <w:rFonts w:ascii="Times New Roman" w:hAnsi="Times New Roman" w:cs="Times New Roman"/>
+          <w:sz w:val="28"/>
+          <w:szCs w:val="28"/>
+        </w:rPr>
+        <w:t>Пример</w:t>
+      </w:r>
+      <w:r>
+        <w:rPr>
+          <w:rFonts w:ascii="Times New Roman" w:hAnsi="Times New Roman" w:cs="Times New Roman"/>
+          <w:sz w:val="28"/>
+          <w:szCs w:val="28"/>
+          <w:lang w:val="en-US"/>
+        </w:rPr>
+        <w:t xml:space="preserve"> 1.</w:t>
+      </w:r>
+    </w:p>
+    <w:p>
+      <w:pPr>
+        <w:pStyle w:val="a4"/>
+        <w:rPr>
+          <w:rFonts w:ascii="Times New Roman" w:hAnsi="Times New Roman" w:cs="Times New Roman"/>
+          <w:sz w:val="28"/>
+          <w:szCs w:val="28"/>
+          <w:lang w:val="en-US"/>
         </w:rPr>
       </w:pPr>
     </w:p>
@@ -1605,7 +1626,41 @@
           <w:sz w:val="28"/>
           <w:szCs w:val="28"/>
         </w:rPr>
-        <w:t>Самый крутой клан</w:t>
+        <w:t>Самый</w:t>
+      </w:r>
+      <w:r>
+        <w:rPr>
+          <w:rFonts w:ascii="Times New Roman" w:hAnsi="Times New Roman" w:cs="Times New Roman"/>
+          <w:sz w:val="28"/>
+          <w:szCs w:val="28"/>
+          <w:lang w:val="en-US"/>
+        </w:rPr>
+        <w:t xml:space="preserve"> </w:t>
+      </w:r>
+      <w:r>
+        <w:rPr>
+          <w:rFonts w:ascii="Times New Roman" w:hAnsi="Times New Roman" w:cs="Times New Roman"/>
+          <w:sz w:val="28"/>
+          <w:szCs w:val="28"/>
+        </w:rPr>
+        <w:t>крутой</w:t>
+      </w:r>
+      <w:r>
+        <w:rPr>
+          <w:rFonts w:ascii="Times New Roman" w:hAnsi="Times New Roman" w:cs="Times New Roman"/>
+          <w:sz w:val="28"/>
+          <w:szCs w:val="28"/>
+          <w:lang w:val="en-US"/>
+        </w:rPr>
+        <w:t xml:space="preserve"> </w:t>
+      </w:r>
+      <w:r>
+        <w:rPr>
+          <w:rFonts w:ascii="Times New Roman" w:hAnsi="Times New Roman" w:cs="Times New Roman"/>
+          <w:sz w:val="28"/>
+          <w:szCs w:val="28"/>
+        </w:rPr>
+        <w:t>клан</w:t>
       </w:r>
       <w:r>
         <w:rPr>
@@ -1666,24 +1721,35 @@
           <w:rFonts w:ascii="Times New Roman" w:hAnsi="Times New Roman" w:cs="Times New Roman"/>
           <w:sz w:val="28"/>
           <w:szCs w:val="28"/>
-        </w:rPr>
-      </w:pPr>
-      <w:r>
-        <w:rPr>
-          <w:rFonts w:ascii="Times New Roman" w:hAnsi="Times New Roman" w:cs="Times New Roman"/>
-          <w:sz w:val="28"/>
-          <w:szCs w:val="28"/>
-        </w:rPr>
-        <w:t>Пример 2.</w:t>
-      </w:r>
-    </w:p>
-    <w:p>
-      <w:pPr>
-        <w:pStyle w:val="a4"/>
-        <w:rPr>
-          <w:rFonts w:ascii="Times New Roman" w:hAnsi="Times New Roman" w:cs="Times New Roman"/>
-          <w:sz w:val="28"/>
-          <w:szCs w:val="28"/>
+          <w:lang w:val="en-US"/>
+        </w:rPr>
+      </w:pPr>
+      <w:r>
+        <w:rPr>
+          <w:rFonts w:ascii="Times New Roman" w:hAnsi="Times New Roman" w:cs="Times New Roman"/>
+          <w:sz w:val="28"/>
+          <w:szCs w:val="28"/>
+        </w:rPr>
+        <w:t>Пример</w:t>
+      </w:r>
+      <w:r>
+        <w:rPr>
+          <w:rFonts w:ascii="Times New Roman" w:hAnsi="Times New Roman" w:cs="Times New Roman"/>
+          <w:sz w:val="28"/>
+          <w:szCs w:val="28"/>
+          <w:lang w:val="en-US"/>
+        </w:rPr>
+        <w:t xml:space="preserve"> 2.</w:t>
+      </w:r>
+    </w:p>
+    <w:p>
+      <w:pPr>
+        <w:pStyle w:val="a4"/>
+        <w:rPr>
+          <w:rFonts w:ascii="Times New Roman" w:hAnsi="Times New Roman" w:cs="Times New Roman"/>
+          <w:sz w:val="28"/>
+          <w:szCs w:val="28"/>
+          <w:lang w:val="en-US"/>
         </w:rPr>
       </w:pPr>
     </w:p>
@@ -1837,6 +1903,7 @@
           <w:rFonts w:ascii="Times New Roman" w:hAnsi="Times New Roman" w:cs="Times New Roman"/>
           <w:sz w:val="28"/>
           <w:szCs w:val="28"/>
+          <w:lang w:val="en-US"/>
         </w:rPr>
         <w:t>–</w:t>
       </w:r>
@@ -2262,7 +2329,16 @@
           <w:sz w:val="28"/>
           <w:szCs w:val="28"/>
         </w:rPr>
-        <w:t xml:space="preserve">Игрок </w:t>
+        <w:t>Игрок</w:t>
+      </w:r>
+      <w:r>
+        <w:rPr>
+          <w:rFonts w:ascii="Times New Roman" w:hAnsi="Times New Roman" w:cs="Times New Roman"/>
+          <w:sz w:val="28"/>
+          <w:szCs w:val="28"/>
+          <w:lang w:val="en-US"/>
+        </w:rPr>
+        <w:t xml:space="preserve"> </w:t>
       </w:r>
       <w:proofErr w:type="spellStart"/>
       <w:r>
@@ -2279,8 +2355,17 @@
           <w:rFonts w:ascii="Times New Roman" w:hAnsi="Times New Roman" w:cs="Times New Roman"/>
           <w:sz w:val="28"/>
           <w:szCs w:val="28"/>
-        </w:rPr>
-        <w:t xml:space="preserve"> сражение</w:t>
+          <w:lang w:val="en-US"/>
+        </w:rPr>
+        <w:t xml:space="preserve"> </w:t>
+      </w:r>
+      <w:r>
+        <w:rPr>
+          <w:rFonts w:ascii="Times New Roman" w:hAnsi="Times New Roman" w:cs="Times New Roman"/>
+          <w:sz w:val="28"/>
+          <w:szCs w:val="28"/>
+        </w:rPr>
+        <w:t>сражение</w:t>
       </w:r>
       <w:r>
         <w:rPr>
@@ -2318,6 +2403,457 @@
           <w:rFonts w:ascii="Times New Roman" w:hAnsi="Times New Roman" w:cs="Times New Roman"/>
           <w:sz w:val="28"/>
           <w:szCs w:val="28"/>
+          <w:lang w:val="en-US"/>
+        </w:rPr>
+        <w:t xml:space="preserve">– </w:t>
+      </w:r>
+      <w:proofErr w:type="spellStart"/>
+      <w:r>
+        <w:rPr>
+          <w:rFonts w:ascii="Times New Roman" w:hAnsi="Times New Roman" w:cs="Times New Roman"/>
+          <w:sz w:val="28"/>
+          <w:szCs w:val="28"/>
+          <w:lang w:val="en-US"/>
+        </w:rPr>
+        <w:t>Match_statistics</w:t>
+      </w:r>
+      <w:proofErr w:type="spellEnd"/>
+      <w:r>
+        <w:rPr>
+          <w:rFonts w:ascii="Times New Roman" w:hAnsi="Times New Roman" w:cs="Times New Roman"/>
+          <w:sz w:val="28"/>
+          <w:szCs w:val="28"/>
+          <w:lang w:val="en-US"/>
+        </w:rPr>
+        <w:t>:</w:t>
+      </w:r>
+    </w:p>
+    <w:p>
+      <w:pPr>
+        <w:pStyle w:val="a4"/>
+        <w:rPr>
+          <w:rFonts w:ascii="Times New Roman" w:hAnsi="Times New Roman" w:cs="Times New Roman"/>
+          <w:sz w:val="28"/>
+          <w:szCs w:val="28"/>
+          <w:lang w:val="en-US"/>
+        </w:rPr>
+      </w:pPr>
+      <w:r>
+        <w:rPr>
+          <w:rFonts w:ascii="Times New Roman" w:hAnsi="Times New Roman" w:cs="Times New Roman"/>
+          <w:sz w:val="28"/>
+          <w:szCs w:val="28"/>
+        </w:rPr>
+        <w:t>Пример</w:t>
+      </w:r>
+      <w:r>
+        <w:rPr>
+          <w:rFonts w:ascii="Times New Roman" w:hAnsi="Times New Roman" w:cs="Times New Roman"/>
+          <w:sz w:val="28"/>
+          <w:szCs w:val="28"/>
+          <w:lang w:val="en-US"/>
+        </w:rPr>
+        <w:t xml:space="preserve"> 1.</w:t>
+      </w:r>
+    </w:p>
+    <w:p>
+      <w:pPr>
+        <w:pStyle w:val="a4"/>
+        <w:rPr>
+          <w:rFonts w:ascii="Times New Roman" w:hAnsi="Times New Roman" w:cs="Times New Roman"/>
+          <w:sz w:val="28"/>
+          <w:szCs w:val="28"/>
+          <w:lang w:val="en-US"/>
+        </w:rPr>
+      </w:pPr>
+    </w:p>
+    <w:p>
+      <w:pPr>
+        <w:pStyle w:val="a4"/>
+        <w:rPr>
+          <w:rFonts w:ascii="Times New Roman" w:hAnsi="Times New Roman" w:cs="Times New Roman"/>
+          <w:sz w:val="28"/>
+          <w:szCs w:val="28"/>
+          <w:lang w:val="en-US"/>
+        </w:rPr>
+      </w:pPr>
+      <w:proofErr w:type="gramStart"/>
+      <w:r>
+        <w:rPr>
+          <w:rFonts w:ascii="Times New Roman" w:hAnsi="Times New Roman" w:cs="Times New Roman"/>
+          <w:sz w:val="28"/>
+          <w:szCs w:val="28"/>
+          <w:lang w:val="en-US"/>
+        </w:rPr>
+        <w:t>id</w:t>
+      </w:r>
+      <w:proofErr w:type="gramEnd"/>
+      <w:r>
+        <w:rPr>
+          <w:rFonts w:ascii="Times New Roman" w:hAnsi="Times New Roman" w:cs="Times New Roman"/>
+          <w:sz w:val="28"/>
+          <w:szCs w:val="28"/>
+          <w:lang w:val="en-US"/>
+        </w:rPr>
+        <w:t xml:space="preserve"> 0</w:t>
+      </w:r>
+    </w:p>
+    <w:p>
+      <w:pPr>
+        <w:pStyle w:val="a4"/>
+        <w:rPr>
+          <w:rFonts w:ascii="Times New Roman" w:hAnsi="Times New Roman" w:cs="Times New Roman"/>
+          <w:sz w:val="28"/>
+          <w:szCs w:val="28"/>
+          <w:lang w:val="en-US"/>
+        </w:rPr>
+      </w:pPr>
+      <w:proofErr w:type="spellStart"/>
+      <w:r>
+        <w:rPr>
+          <w:rFonts w:ascii="Times New Roman" w:hAnsi="Times New Roman" w:cs="Times New Roman"/>
+          <w:sz w:val="28"/>
+          <w:szCs w:val="28"/>
+          <w:lang w:val="en-US"/>
+        </w:rPr>
+        <w:t>host_id</w:t>
+      </w:r>
+      <w:proofErr w:type="spellEnd"/>
+      <w:r>
+        <w:rPr>
+          <w:rFonts w:ascii="Times New Roman" w:hAnsi="Times New Roman" w:cs="Times New Roman"/>
+          <w:sz w:val="28"/>
+          <w:szCs w:val="28"/>
+          <w:lang w:val="en-US"/>
+        </w:rPr>
+        <w:t xml:space="preserve"> 0</w:t>
+      </w:r>
+    </w:p>
+    <w:p>
+      <w:pPr>
+        <w:pStyle w:val="a4"/>
+        <w:rPr>
+          <w:rFonts w:ascii="Times New Roman" w:hAnsi="Times New Roman" w:cs="Times New Roman"/>
+          <w:sz w:val="28"/>
+          <w:szCs w:val="28"/>
+          <w:lang w:val="en-US"/>
+        </w:rPr>
+      </w:pPr>
+      <w:proofErr w:type="spellStart"/>
+      <w:r>
+        <w:rPr>
+          <w:rFonts w:ascii="Times New Roman" w:hAnsi="Times New Roman" w:cs="Times New Roman"/>
+          <w:sz w:val="28"/>
+          <w:szCs w:val="28"/>
+          <w:lang w:val="en-US"/>
+        </w:rPr>
+        <w:t>peer_id</w:t>
+      </w:r>
+      <w:proofErr w:type="spellEnd"/>
+      <w:r>
+        <w:rPr>
+          <w:rFonts w:ascii="Times New Roman" w:hAnsi="Times New Roman" w:cs="Times New Roman"/>
+          <w:sz w:val="28"/>
+          <w:szCs w:val="28"/>
+          <w:lang w:val="en-US"/>
+        </w:rPr>
+        <w:t xml:space="preserve"> 124</w:t>
+      </w:r>
+    </w:p>
+    <w:p>
+      <w:pPr>
+        <w:pStyle w:val="a4"/>
+        <w:rPr>
+          <w:rFonts w:ascii="Times New Roman" w:hAnsi="Times New Roman" w:cs="Times New Roman"/>
+          <w:sz w:val="28"/>
+          <w:szCs w:val="28"/>
+          <w:lang w:val="en-US"/>
+        </w:rPr>
+      </w:pPr>
+      <w:proofErr w:type="gramStart"/>
+      <w:r>
+        <w:rPr>
+          <w:rFonts w:ascii="Times New Roman" w:hAnsi="Times New Roman" w:cs="Times New Roman"/>
+          <w:sz w:val="28"/>
+          <w:szCs w:val="28"/>
+          <w:lang w:val="en-US"/>
+        </w:rPr>
+        <w:t>result</w:t>
+      </w:r>
+      <w:proofErr w:type="gramEnd"/>
+      <w:r>
+        <w:rPr>
+          <w:rFonts w:ascii="Times New Roman" w:hAnsi="Times New Roman" w:cs="Times New Roman"/>
+          <w:sz w:val="28"/>
+          <w:szCs w:val="28"/>
+          <w:lang w:val="en-US"/>
+        </w:rPr>
+        <w:t xml:space="preserve"> 1</w:t>
+      </w:r>
+    </w:p>
+    <w:p>
+      <w:pPr>
+        <w:pStyle w:val="a4"/>
+        <w:rPr>
+          <w:rFonts w:ascii="Times New Roman" w:hAnsi="Times New Roman" w:cs="Times New Roman"/>
+          <w:sz w:val="28"/>
+          <w:szCs w:val="28"/>
+          <w:lang w:val="en-US"/>
+        </w:rPr>
+      </w:pPr>
+      <w:proofErr w:type="gramStart"/>
+      <w:r>
+        <w:rPr>
+          <w:rFonts w:ascii="Times New Roman" w:hAnsi="Times New Roman" w:cs="Times New Roman"/>
+          <w:sz w:val="28"/>
+          <w:szCs w:val="28"/>
+          <w:lang w:val="en-US"/>
+        </w:rPr>
+        <w:t>duration</w:t>
+      </w:r>
+      <w:proofErr w:type="gramEnd"/>
+      <w:r>
+        <w:rPr>
+          <w:rFonts w:ascii="Times New Roman" w:hAnsi="Times New Roman" w:cs="Times New Roman"/>
+          <w:sz w:val="28"/>
+          <w:szCs w:val="28"/>
+          <w:lang w:val="en-US"/>
+        </w:rPr>
+        <w:t xml:space="preserve"> 16</w:t>
+      </w:r>
+    </w:p>
+    <w:p>
+      <w:pPr>
+        <w:pStyle w:val="a4"/>
+        <w:rPr>
+          <w:rFonts w:ascii="Times New Roman" w:hAnsi="Times New Roman" w:cs="Times New Roman"/>
+          <w:sz w:val="28"/>
+          <w:szCs w:val="28"/>
+          <w:lang w:val="en-US"/>
+        </w:rPr>
+      </w:pPr>
+    </w:p>
+    <w:p>
+      <w:pPr>
+        <w:pStyle w:val="a4"/>
+        <w:rPr>
+          <w:rFonts w:ascii="Times New Roman" w:hAnsi="Times New Roman" w:cs="Times New Roman"/>
+          <w:sz w:val="28"/>
+          <w:szCs w:val="28"/>
+          <w:lang w:val="en-US"/>
+        </w:rPr>
+      </w:pPr>
+      <w:r>
+        <w:rPr>
+          <w:rFonts w:ascii="Times New Roman" w:hAnsi="Times New Roman" w:cs="Times New Roman"/>
+          <w:sz w:val="28"/>
+          <w:szCs w:val="28"/>
+        </w:rPr>
+        <w:t>Пример</w:t>
+      </w:r>
+      <w:r>
+        <w:rPr>
+          <w:rFonts w:ascii="Times New Roman" w:hAnsi="Times New Roman" w:cs="Times New Roman"/>
+          <w:sz w:val="28"/>
+          <w:szCs w:val="28"/>
+          <w:lang w:val="en-US"/>
+        </w:rPr>
+        <w:t xml:space="preserve"> 2.</w:t>
+      </w:r>
+    </w:p>
+    <w:p>
+      <w:pPr>
+        <w:pStyle w:val="a4"/>
+        <w:rPr>
+          <w:rFonts w:ascii="Times New Roman" w:hAnsi="Times New Roman" w:cs="Times New Roman"/>
+          <w:sz w:val="28"/>
+          <w:szCs w:val="28"/>
+          <w:lang w:val="en-US"/>
+        </w:rPr>
+      </w:pPr>
+    </w:p>
+    <w:p>
+      <w:pPr>
+        <w:pStyle w:val="a4"/>
+        <w:rPr>
+          <w:rFonts w:ascii="Times New Roman" w:hAnsi="Times New Roman" w:cs="Times New Roman"/>
+          <w:sz w:val="28"/>
+          <w:szCs w:val="28"/>
+          <w:lang w:val="en-US"/>
+        </w:rPr>
+      </w:pPr>
+      <w:proofErr w:type="gramStart"/>
+      <w:r>
+        <w:rPr>
+          <w:rFonts w:ascii="Times New Roman" w:hAnsi="Times New Roman" w:cs="Times New Roman"/>
+          <w:sz w:val="28"/>
+          <w:szCs w:val="28"/>
+          <w:lang w:val="en-US"/>
+        </w:rPr>
+        <w:t>id</w:t>
+      </w:r>
+      <w:proofErr w:type="gramEnd"/>
+      <w:r>
+        <w:rPr>
+          <w:rFonts w:ascii="Times New Roman" w:hAnsi="Times New Roman" w:cs="Times New Roman"/>
+          <w:sz w:val="28"/>
+          <w:szCs w:val="28"/>
+          <w:lang w:val="en-US"/>
+        </w:rPr>
+        <w:t xml:space="preserve"> 24252</w:t>
+      </w:r>
+    </w:p>
+    <w:p>
+      <w:pPr>
+        <w:pStyle w:val="a4"/>
+        <w:rPr>
+          <w:rFonts w:ascii="Times New Roman" w:hAnsi="Times New Roman" w:cs="Times New Roman"/>
+          <w:sz w:val="28"/>
+          <w:szCs w:val="28"/>
+          <w:lang w:val="en-US"/>
+        </w:rPr>
+      </w:pPr>
+      <w:proofErr w:type="spellStart"/>
+      <w:r>
+        <w:rPr>
+          <w:rFonts w:ascii="Times New Roman" w:hAnsi="Times New Roman" w:cs="Times New Roman"/>
+          <w:sz w:val="28"/>
+          <w:szCs w:val="28"/>
+          <w:lang w:val="en-US"/>
+        </w:rPr>
+        <w:t>host_id</w:t>
+      </w:r>
+      <w:proofErr w:type="spellEnd"/>
+      <w:r>
+        <w:rPr>
+          <w:rFonts w:ascii="Times New Roman" w:hAnsi="Times New Roman" w:cs="Times New Roman"/>
+          <w:sz w:val="28"/>
+          <w:szCs w:val="28"/>
+          <w:lang w:val="en-US"/>
+        </w:rPr>
+        <w:t xml:space="preserve"> 124</w:t>
+      </w:r>
+    </w:p>
+    <w:p>
+      <w:pPr>
+        <w:pStyle w:val="a4"/>
+        <w:rPr>
+          <w:rFonts w:ascii="Times New Roman" w:hAnsi="Times New Roman" w:cs="Times New Roman"/>
+          <w:sz w:val="28"/>
+          <w:szCs w:val="28"/>
+          <w:lang w:val="en-US"/>
+        </w:rPr>
+      </w:pPr>
+      <w:proofErr w:type="spellStart"/>
+      <w:r>
+        <w:rPr>
+          <w:rFonts w:ascii="Times New Roman" w:hAnsi="Times New Roman" w:cs="Times New Roman"/>
+          <w:sz w:val="28"/>
+          <w:szCs w:val="28"/>
+          <w:lang w:val="en-US"/>
+        </w:rPr>
+        <w:t>peer_id</w:t>
+      </w:r>
+      <w:proofErr w:type="spellEnd"/>
+      <w:r>
+        <w:rPr>
+          <w:rFonts w:ascii="Times New Roman" w:hAnsi="Times New Roman" w:cs="Times New Roman"/>
+          <w:sz w:val="28"/>
+          <w:szCs w:val="28"/>
+          <w:lang w:val="en-US"/>
+        </w:rPr>
+        <w:t xml:space="preserve"> 0</w:t>
+      </w:r>
+    </w:p>
+    <w:p>
+      <w:pPr>
+        <w:pStyle w:val="a4"/>
+        <w:rPr>
+          <w:rFonts w:ascii="Times New Roman" w:hAnsi="Times New Roman" w:cs="Times New Roman"/>
+          <w:sz w:val="28"/>
+          <w:szCs w:val="28"/>
+          <w:lang w:val="en-US"/>
+        </w:rPr>
+      </w:pPr>
+      <w:proofErr w:type="gramStart"/>
+      <w:r>
+        <w:rPr>
+          <w:rFonts w:ascii="Times New Roman" w:hAnsi="Times New Roman" w:cs="Times New Roman"/>
+          <w:sz w:val="28"/>
+          <w:szCs w:val="28"/>
+          <w:lang w:val="en-US"/>
+        </w:rPr>
+        <w:t>result</w:t>
+      </w:r>
+      <w:proofErr w:type="gramEnd"/>
+      <w:r>
+        <w:rPr>
+          <w:rFonts w:ascii="Times New Roman" w:hAnsi="Times New Roman" w:cs="Times New Roman"/>
+          <w:sz w:val="28"/>
+          <w:szCs w:val="28"/>
+          <w:lang w:val="en-US"/>
+        </w:rPr>
+        <w:t xml:space="preserve"> 0</w:t>
+      </w:r>
+    </w:p>
+    <w:p>
+      <w:pPr>
+        <w:pStyle w:val="a4"/>
+        <w:rPr>
+          <w:rFonts w:ascii="Times New Roman" w:hAnsi="Times New Roman" w:cs="Times New Roman"/>
+          <w:sz w:val="28"/>
+          <w:szCs w:val="28"/>
+          <w:lang w:val="en-US"/>
+        </w:rPr>
+      </w:pPr>
+      <w:proofErr w:type="gramStart"/>
+      <w:r>
+        <w:rPr>
+          <w:rFonts w:ascii="Times New Roman" w:hAnsi="Times New Roman" w:cs="Times New Roman"/>
+          <w:sz w:val="28"/>
+          <w:szCs w:val="28"/>
+          <w:lang w:val="en-US"/>
+        </w:rPr>
+        <w:t>duration</w:t>
+      </w:r>
+      <w:proofErr w:type="gramEnd"/>
+      <w:r>
+        <w:rPr>
+          <w:rFonts w:ascii="Times New Roman" w:hAnsi="Times New Roman" w:cs="Times New Roman"/>
+          <w:sz w:val="28"/>
+          <w:szCs w:val="28"/>
+          <w:lang w:val="en-US"/>
+        </w:rPr>
+        <w:t xml:space="preserve"> 22</w:t>
+      </w:r>
+    </w:p>
+    <w:p>
+      <w:pPr>
+        <w:pStyle w:val="a4"/>
+        <w:rPr>
+          <w:rFonts w:ascii="Times New Roman" w:hAnsi="Times New Roman" w:cs="Times New Roman"/>
+          <w:sz w:val="28"/>
+          <w:szCs w:val="28"/>
+          <w:lang w:val="en-US"/>
+        </w:rPr>
+      </w:pPr>
+    </w:p>
+    <w:p>
+      <w:pPr>
+        <w:pStyle w:val="a4"/>
+        <w:rPr>
+          <w:rFonts w:ascii="Times New Roman" w:hAnsi="Times New Roman" w:cs="Times New Roman"/>
+          <w:sz w:val="28"/>
+          <w:szCs w:val="28"/>
+          <w:lang w:val="en-US"/>
+        </w:rPr>
+      </w:pPr>
+      <w:r>
+        <w:rPr>
+          <w:rFonts w:ascii="Times New Roman" w:hAnsi="Times New Roman" w:cs="Times New Roman"/>
+          <w:sz w:val="28"/>
+          <w:szCs w:val="28"/>
+          <w:lang w:val="en-US"/>
         </w:rPr>
         <w:t>–</w:t>
       </w:r>
@@ -2326,6 +2862,7 @@
           <w:rFonts w:ascii="Times New Roman" w:hAnsi="Times New Roman" w:cs="Times New Roman"/>
           <w:sz w:val="28"/>
           <w:szCs w:val="28"/>
+          <w:lang w:val="en-US"/>
         </w:rPr>
         <w:t xml:space="preserve"> </w:t>
       </w:r>
@@ -2337,7 +2874,7 @@
           <w:szCs w:val="28"/>
           <w:lang w:val="en-US"/>
         </w:rPr>
-        <w:t>Match_statistics</w:t>
+        <w:t>Matchmakers_room</w:t>
       </w:r>
       <w:proofErr w:type="spellEnd"/>
       <w:r>
@@ -2357,24 +2894,35 @@
           <w:rFonts w:ascii="Times New Roman" w:hAnsi="Times New Roman" w:cs="Times New Roman"/>
           <w:sz w:val="28"/>
           <w:szCs w:val="28"/>
-        </w:rPr>
-      </w:pPr>
-      <w:r>
-        <w:rPr>
-          <w:rFonts w:ascii="Times New Roman" w:hAnsi="Times New Roman" w:cs="Times New Roman"/>
-          <w:sz w:val="28"/>
-          <w:szCs w:val="28"/>
-        </w:rPr>
-        <w:t>Пример 1.</w:t>
-      </w:r>
-    </w:p>
-    <w:p>
-      <w:pPr>
-        <w:pStyle w:val="a4"/>
-        <w:rPr>
-          <w:rFonts w:ascii="Times New Roman" w:hAnsi="Times New Roman" w:cs="Times New Roman"/>
-          <w:sz w:val="28"/>
-          <w:szCs w:val="28"/>
+          <w:lang w:val="en-US"/>
+        </w:rPr>
+      </w:pPr>
+      <w:r>
+        <w:rPr>
+          <w:rFonts w:ascii="Times New Roman" w:hAnsi="Times New Roman" w:cs="Times New Roman"/>
+          <w:sz w:val="28"/>
+          <w:szCs w:val="28"/>
+        </w:rPr>
+        <w:t>Пример</w:t>
+      </w:r>
+      <w:r>
+        <w:rPr>
+          <w:rFonts w:ascii="Times New Roman" w:hAnsi="Times New Roman" w:cs="Times New Roman"/>
+          <w:sz w:val="28"/>
+          <w:szCs w:val="28"/>
+          <w:lang w:val="en-US"/>
+        </w:rPr>
+        <w:t xml:space="preserve"> 1.</w:t>
+      </w:r>
+    </w:p>
+    <w:p>
+      <w:pPr>
+        <w:pStyle w:val="a4"/>
+        <w:rPr>
+          <w:rFonts w:ascii="Times New Roman" w:hAnsi="Times New Roman" w:cs="Times New Roman"/>
+          <w:sz w:val="28"/>
+          <w:szCs w:val="28"/>
+          <w:lang w:val="en-US"/>
         </w:rPr>
       </w:pPr>
     </w:p>
@@ -2406,6 +2954,108 @@
           <w:szCs w:val="28"/>
           <w:lang w:val="en-US"/>
         </w:rPr>
+        <w:t xml:space="preserve"> 23</w:t>
+      </w:r>
+    </w:p>
+    <w:p>
+      <w:pPr>
+        <w:pStyle w:val="a4"/>
+        <w:rPr>
+          <w:rFonts w:ascii="Times New Roman" w:hAnsi="Times New Roman" w:cs="Times New Roman"/>
+          <w:sz w:val="28"/>
+          <w:szCs w:val="28"/>
+          <w:lang w:val="en-US"/>
+        </w:rPr>
+      </w:pPr>
+      <w:proofErr w:type="spellStart"/>
+      <w:r>
+        <w:rPr>
+          <w:rFonts w:ascii="Times New Roman" w:hAnsi="Times New Roman" w:cs="Times New Roman"/>
+          <w:sz w:val="28"/>
+          <w:szCs w:val="28"/>
+          <w:lang w:val="en-US"/>
+        </w:rPr>
+        <w:t>host_id</w:t>
+      </w:r>
+      <w:proofErr w:type="spellEnd"/>
+      <w:r>
+        <w:rPr>
+          <w:rFonts w:ascii="Times New Roman" w:hAnsi="Times New Roman" w:cs="Times New Roman"/>
+          <w:sz w:val="28"/>
+          <w:szCs w:val="28"/>
+          <w:lang w:val="en-US"/>
+        </w:rPr>
+        <w:t xml:space="preserve"> 124</w:t>
+      </w:r>
+    </w:p>
+    <w:p>
+      <w:pPr>
+        <w:pStyle w:val="a4"/>
+        <w:rPr>
+          <w:rFonts w:ascii="Times New Roman" w:hAnsi="Times New Roman" w:cs="Times New Roman"/>
+          <w:sz w:val="28"/>
+          <w:szCs w:val="28"/>
+          <w:lang w:val="en-US"/>
+        </w:rPr>
+      </w:pPr>
+      <w:proofErr w:type="gramStart"/>
+      <w:r>
+        <w:rPr>
+          <w:rFonts w:ascii="Times New Roman" w:hAnsi="Times New Roman" w:cs="Times New Roman"/>
+          <w:sz w:val="28"/>
+          <w:szCs w:val="28"/>
+          <w:lang w:val="en-US"/>
+        </w:rPr>
+        <w:t>rating</w:t>
+      </w:r>
+      <w:proofErr w:type="gramEnd"/>
+      <w:r>
+        <w:rPr>
+          <w:rFonts w:ascii="Times New Roman" w:hAnsi="Times New Roman" w:cs="Times New Roman"/>
+          <w:sz w:val="28"/>
+          <w:szCs w:val="28"/>
+          <w:lang w:val="en-US"/>
+        </w:rPr>
+        <w:t xml:space="preserve"> 13</w:t>
+      </w:r>
+      <w:r>
+        <w:rPr>
+          <w:rFonts w:ascii="Times New Roman" w:hAnsi="Times New Roman" w:cs="Times New Roman"/>
+          <w:sz w:val="28"/>
+          <w:szCs w:val="28"/>
+          <w:lang w:val="en-US"/>
+        </w:rPr>
+        <w:t>220</w:t>
+      </w:r>
+    </w:p>
+    <w:p>
+      <w:pPr>
+        <w:pStyle w:val="a4"/>
+        <w:rPr>
+          <w:rFonts w:ascii="Times New Roman" w:hAnsi="Times New Roman" w:cs="Times New Roman"/>
+          <w:sz w:val="28"/>
+          <w:szCs w:val="28"/>
+          <w:lang w:val="en-US"/>
+        </w:rPr>
+      </w:pPr>
+      <w:proofErr w:type="gramStart"/>
+      <w:r>
+        <w:rPr>
+          <w:rFonts w:ascii="Times New Roman" w:hAnsi="Times New Roman" w:cs="Times New Roman"/>
+          <w:sz w:val="28"/>
+          <w:szCs w:val="28"/>
+          <w:lang w:val="en-US"/>
+        </w:rPr>
+        <w:t>state</w:t>
+      </w:r>
+      <w:proofErr w:type="gramEnd"/>
+      <w:r>
+        <w:rPr>
+          <w:rFonts w:ascii="Times New Roman" w:hAnsi="Times New Roman" w:cs="Times New Roman"/>
+          <w:sz w:val="28"/>
+          <w:szCs w:val="28"/>
+          <w:lang w:val="en-US"/>
+        </w:rPr>
         <w:t xml:space="preserve"> 0</w:t>
       </w:r>
     </w:p>
@@ -2419,6 +3069,87 @@
           <w:lang w:val="en-US"/>
         </w:rPr>
       </w:pPr>
+    </w:p>
+    <w:p>
+      <w:pPr>
+        <w:pStyle w:val="a4"/>
+        <w:rPr>
+          <w:rFonts w:ascii="Times New Roman" w:hAnsi="Times New Roman" w:cs="Times New Roman"/>
+          <w:sz w:val="28"/>
+          <w:szCs w:val="28"/>
+          <w:lang w:val="en-US"/>
+        </w:rPr>
+      </w:pPr>
+      <w:r>
+        <w:rPr>
+          <w:rFonts w:ascii="Times New Roman" w:hAnsi="Times New Roman" w:cs="Times New Roman"/>
+          <w:sz w:val="28"/>
+          <w:szCs w:val="28"/>
+        </w:rPr>
+        <w:t>Пример</w:t>
+      </w:r>
+      <w:r>
+        <w:rPr>
+          <w:rFonts w:ascii="Times New Roman" w:hAnsi="Times New Roman" w:cs="Times New Roman"/>
+          <w:sz w:val="28"/>
+          <w:szCs w:val="28"/>
+          <w:lang w:val="en-US"/>
+        </w:rPr>
+        <w:t xml:space="preserve"> 2.</w:t>
+      </w:r>
+    </w:p>
+    <w:p>
+      <w:pPr>
+        <w:pStyle w:val="a4"/>
+        <w:rPr>
+          <w:rFonts w:ascii="Times New Roman" w:hAnsi="Times New Roman" w:cs="Times New Roman"/>
+          <w:sz w:val="28"/>
+          <w:szCs w:val="28"/>
+          <w:lang w:val="en-US"/>
+        </w:rPr>
+      </w:pPr>
+    </w:p>
+    <w:p>
+      <w:pPr>
+        <w:pStyle w:val="a4"/>
+        <w:rPr>
+          <w:rFonts w:ascii="Times New Roman" w:hAnsi="Times New Roman" w:cs="Times New Roman"/>
+          <w:sz w:val="28"/>
+          <w:szCs w:val="28"/>
+          <w:lang w:val="en-US"/>
+        </w:rPr>
+      </w:pPr>
+      <w:proofErr w:type="gramStart"/>
+      <w:r>
+        <w:rPr>
+          <w:rFonts w:ascii="Times New Roman" w:hAnsi="Times New Roman" w:cs="Times New Roman"/>
+          <w:sz w:val="28"/>
+          <w:szCs w:val="28"/>
+          <w:lang w:val="en-US"/>
+        </w:rPr>
+        <w:t>id</w:t>
+      </w:r>
+      <w:proofErr w:type="gramEnd"/>
+      <w:r>
+        <w:rPr>
+          <w:rFonts w:ascii="Times New Roman" w:hAnsi="Times New Roman" w:cs="Times New Roman"/>
+          <w:sz w:val="28"/>
+          <w:szCs w:val="28"/>
+          <w:lang w:val="en-US"/>
+        </w:rPr>
+        <w:t xml:space="preserve"> 11</w:t>
+      </w:r>
+    </w:p>
+    <w:p>
+      <w:pPr>
+        <w:pStyle w:val="a4"/>
+        <w:rPr>
+          <w:rFonts w:ascii="Times New Roman" w:hAnsi="Times New Roman" w:cs="Times New Roman"/>
+          <w:sz w:val="28"/>
+          <w:szCs w:val="28"/>
+          <w:lang w:val="en-US"/>
+        </w:rPr>
+      </w:pPr>
       <w:proofErr w:type="spellStart"/>
       <w:r>
         <w:rPr>
@@ -2450,37 +3181,6 @@
           <w:lang w:val="en-US"/>
         </w:rPr>
       </w:pPr>
-      <w:proofErr w:type="spellStart"/>
-      <w:r>
-        <w:rPr>
-          <w:rFonts w:ascii="Times New Roman" w:hAnsi="Times New Roman" w:cs="Times New Roman"/>
-          <w:sz w:val="28"/>
-          <w:szCs w:val="28"/>
-          <w:lang w:val="en-US"/>
-        </w:rPr>
-        <w:t>peer_id</w:t>
-      </w:r>
-      <w:proofErr w:type="spellEnd"/>
-      <w:r>
-        <w:rPr>
-          <w:rFonts w:ascii="Times New Roman" w:hAnsi="Times New Roman" w:cs="Times New Roman"/>
-          <w:sz w:val="28"/>
-          <w:szCs w:val="28"/>
-          <w:lang w:val="en-US"/>
-        </w:rPr>
-        <w:t xml:space="preserve"> 124</w:t>
-      </w:r>
-    </w:p>
-    <w:p>
-      <w:pPr>
-        <w:pStyle w:val="a4"/>
-        <w:rPr>
-          <w:rFonts w:ascii="Times New Roman" w:hAnsi="Times New Roman" w:cs="Times New Roman"/>
-          <w:sz w:val="28"/>
-          <w:szCs w:val="28"/>
-          <w:lang w:val="en-US"/>
-        </w:rPr>
-      </w:pPr>
       <w:proofErr w:type="gramStart"/>
       <w:r>
         <w:rPr>
@@ -2489,7 +3189,7 @@
           <w:szCs w:val="28"/>
           <w:lang w:val="en-US"/>
         </w:rPr>
-        <w:t>result</w:t>
+        <w:t>rating</w:t>
       </w:r>
       <w:proofErr w:type="gramEnd"/>
       <w:r>
@@ -2499,6 +3199,37 @@
           <w:szCs w:val="28"/>
           <w:lang w:val="en-US"/>
         </w:rPr>
+        <w:t xml:space="preserve"> 1000</w:t>
+      </w:r>
+    </w:p>
+    <w:p>
+      <w:pPr>
+        <w:pStyle w:val="a4"/>
+        <w:rPr>
+          <w:rFonts w:ascii="Times New Roman" w:hAnsi="Times New Roman" w:cs="Times New Roman"/>
+          <w:sz w:val="28"/>
+          <w:szCs w:val="28"/>
+          <w:lang w:val="en-US"/>
+        </w:rPr>
+      </w:pPr>
+      <w:proofErr w:type="gramStart"/>
+      <w:r>
+        <w:rPr>
+          <w:rFonts w:ascii="Times New Roman" w:hAnsi="Times New Roman" w:cs="Times New Roman"/>
+          <w:sz w:val="28"/>
+          <w:szCs w:val="28"/>
+          <w:lang w:val="en-US"/>
+        </w:rPr>
+        <w:t>state</w:t>
+      </w:r>
+      <w:proofErr w:type="gramEnd"/>
+      <w:r>
+        <w:rPr>
+          <w:rFonts w:ascii="Times New Roman" w:hAnsi="Times New Roman" w:cs="Times New Roman"/>
+          <w:sz w:val="28"/>
+          <w:szCs w:val="28"/>
+          <w:lang w:val="en-US"/>
+        </w:rPr>
         <w:t xml:space="preserve"> 1</w:t>
       </w:r>
     </w:p>
@@ -2512,620 +3243,12 @@
           <w:lang w:val="en-US"/>
         </w:rPr>
       </w:pPr>
-      <w:proofErr w:type="gramStart"/>
-      <w:r>
-        <w:rPr>
-          <w:rFonts w:ascii="Times New Roman" w:hAnsi="Times New Roman" w:cs="Times New Roman"/>
-          <w:sz w:val="28"/>
-          <w:szCs w:val="28"/>
-          <w:lang w:val="en-US"/>
-        </w:rPr>
-        <w:t>duration</w:t>
-      </w:r>
-      <w:proofErr w:type="gramEnd"/>
-      <w:r>
-        <w:rPr>
-          <w:rFonts w:ascii="Times New Roman" w:hAnsi="Times New Roman" w:cs="Times New Roman"/>
-          <w:sz w:val="28"/>
-          <w:szCs w:val="28"/>
-          <w:lang w:val="en-US"/>
-        </w:rPr>
-        <w:t xml:space="preserve"> 16</w:t>
-      </w:r>
-    </w:p>
-    <w:p>
-      <w:pPr>
-        <w:pStyle w:val="a4"/>
-        <w:rPr>
-          <w:rFonts w:ascii="Times New Roman" w:hAnsi="Times New Roman" w:cs="Times New Roman"/>
-          <w:sz w:val="28"/>
-          <w:szCs w:val="28"/>
-          <w:lang w:val="en-US"/>
-        </w:rPr>
-      </w:pPr>
-    </w:p>
-    <w:p>
-      <w:pPr>
-        <w:pStyle w:val="a4"/>
-        <w:rPr>
-          <w:rFonts w:ascii="Times New Roman" w:hAnsi="Times New Roman" w:cs="Times New Roman"/>
-          <w:sz w:val="28"/>
-          <w:szCs w:val="28"/>
-        </w:rPr>
-      </w:pPr>
-      <w:r>
-        <w:rPr>
-          <w:rFonts w:ascii="Times New Roman" w:hAnsi="Times New Roman" w:cs="Times New Roman"/>
-          <w:sz w:val="28"/>
-          <w:szCs w:val="28"/>
-        </w:rPr>
-        <w:t>Пример 2.</w:t>
-      </w:r>
-    </w:p>
-    <w:p>
-      <w:pPr>
-        <w:pStyle w:val="a4"/>
-        <w:rPr>
-          <w:rFonts w:ascii="Times New Roman" w:hAnsi="Times New Roman" w:cs="Times New Roman"/>
-          <w:sz w:val="28"/>
-          <w:szCs w:val="28"/>
-        </w:rPr>
-      </w:pPr>
-    </w:p>
-    <w:p>
-      <w:pPr>
-        <w:pStyle w:val="a4"/>
-        <w:rPr>
-          <w:rFonts w:ascii="Times New Roman" w:hAnsi="Times New Roman" w:cs="Times New Roman"/>
-          <w:sz w:val="28"/>
-          <w:szCs w:val="28"/>
-          <w:lang w:val="en-US"/>
-        </w:rPr>
-      </w:pPr>
-      <w:proofErr w:type="gramStart"/>
-      <w:r>
-        <w:rPr>
-          <w:rFonts w:ascii="Times New Roman" w:hAnsi="Times New Roman" w:cs="Times New Roman"/>
-          <w:sz w:val="28"/>
-          <w:szCs w:val="28"/>
-          <w:lang w:val="en-US"/>
-        </w:rPr>
-        <w:t>id</w:t>
-      </w:r>
-      <w:proofErr w:type="gramEnd"/>
-      <w:r>
-        <w:rPr>
-          <w:rFonts w:ascii="Times New Roman" w:hAnsi="Times New Roman" w:cs="Times New Roman"/>
-          <w:sz w:val="28"/>
-          <w:szCs w:val="28"/>
-          <w:lang w:val="en-US"/>
-        </w:rPr>
-        <w:t xml:space="preserve"> 24252</w:t>
-      </w:r>
-    </w:p>
-    <w:p>
-      <w:pPr>
-        <w:pStyle w:val="a4"/>
-        <w:rPr>
-          <w:rFonts w:ascii="Times New Roman" w:hAnsi="Times New Roman" w:cs="Times New Roman"/>
-          <w:sz w:val="28"/>
-          <w:szCs w:val="28"/>
-          <w:lang w:val="en-US"/>
-        </w:rPr>
-      </w:pPr>
-      <w:proofErr w:type="spellStart"/>
-      <w:r>
-        <w:rPr>
-          <w:rFonts w:ascii="Times New Roman" w:hAnsi="Times New Roman" w:cs="Times New Roman"/>
-          <w:sz w:val="28"/>
-          <w:szCs w:val="28"/>
-          <w:lang w:val="en-US"/>
-        </w:rPr>
-        <w:t>host_id</w:t>
-      </w:r>
-      <w:proofErr w:type="spellEnd"/>
-      <w:r>
-        <w:rPr>
-          <w:rFonts w:ascii="Times New Roman" w:hAnsi="Times New Roman" w:cs="Times New Roman"/>
-          <w:sz w:val="28"/>
-          <w:szCs w:val="28"/>
-          <w:lang w:val="en-US"/>
-        </w:rPr>
-        <w:t xml:space="preserve"> 124</w:t>
-      </w:r>
-    </w:p>
-    <w:p>
-      <w:pPr>
-        <w:pStyle w:val="a4"/>
-        <w:rPr>
-          <w:rFonts w:ascii="Times New Roman" w:hAnsi="Times New Roman" w:cs="Times New Roman"/>
-          <w:sz w:val="28"/>
-          <w:szCs w:val="28"/>
-          <w:lang w:val="en-US"/>
-        </w:rPr>
-      </w:pPr>
-      <w:proofErr w:type="spellStart"/>
-      <w:r>
-        <w:rPr>
-          <w:rFonts w:ascii="Times New Roman" w:hAnsi="Times New Roman" w:cs="Times New Roman"/>
-          <w:sz w:val="28"/>
-          <w:szCs w:val="28"/>
-          <w:lang w:val="en-US"/>
-        </w:rPr>
-        <w:t>peer_id</w:t>
-      </w:r>
-      <w:proofErr w:type="spellEnd"/>
-      <w:r>
-        <w:rPr>
-          <w:rFonts w:ascii="Times New Roman" w:hAnsi="Times New Roman" w:cs="Times New Roman"/>
-          <w:sz w:val="28"/>
-          <w:szCs w:val="28"/>
-          <w:lang w:val="en-US"/>
-        </w:rPr>
-        <w:t xml:space="preserve"> 0</w:t>
-      </w:r>
-    </w:p>
-    <w:p>
-      <w:pPr>
-        <w:pStyle w:val="a4"/>
-        <w:rPr>
-          <w:rFonts w:ascii="Times New Roman" w:hAnsi="Times New Roman" w:cs="Times New Roman"/>
-          <w:sz w:val="28"/>
-          <w:szCs w:val="28"/>
-          <w:lang w:val="en-US"/>
-        </w:rPr>
-      </w:pPr>
-      <w:proofErr w:type="gramStart"/>
-      <w:r>
-        <w:rPr>
-          <w:rFonts w:ascii="Times New Roman" w:hAnsi="Times New Roman" w:cs="Times New Roman"/>
-          <w:sz w:val="28"/>
-          <w:szCs w:val="28"/>
-          <w:lang w:val="en-US"/>
-        </w:rPr>
-        <w:t>result</w:t>
-      </w:r>
-      <w:proofErr w:type="gramEnd"/>
-      <w:r>
-        <w:rPr>
-          <w:rFonts w:ascii="Times New Roman" w:hAnsi="Times New Roman" w:cs="Times New Roman"/>
-          <w:sz w:val="28"/>
-          <w:szCs w:val="28"/>
-          <w:lang w:val="en-US"/>
-        </w:rPr>
-        <w:t xml:space="preserve"> 0</w:t>
-      </w:r>
-    </w:p>
-    <w:p>
-      <w:pPr>
-        <w:pStyle w:val="a4"/>
-        <w:rPr>
-          <w:rFonts w:ascii="Times New Roman" w:hAnsi="Times New Roman" w:cs="Times New Roman"/>
-          <w:sz w:val="28"/>
-          <w:szCs w:val="28"/>
-          <w:lang w:val="en-US"/>
-        </w:rPr>
-      </w:pPr>
-      <w:proofErr w:type="gramStart"/>
-      <w:r>
-        <w:rPr>
-          <w:rFonts w:ascii="Times New Roman" w:hAnsi="Times New Roman" w:cs="Times New Roman"/>
-          <w:sz w:val="28"/>
-          <w:szCs w:val="28"/>
-          <w:lang w:val="en-US"/>
-        </w:rPr>
-        <w:t>duration</w:t>
-      </w:r>
-      <w:proofErr w:type="gramEnd"/>
-      <w:r>
-        <w:rPr>
-          <w:rFonts w:ascii="Times New Roman" w:hAnsi="Times New Roman" w:cs="Times New Roman"/>
-          <w:sz w:val="28"/>
-          <w:szCs w:val="28"/>
-          <w:lang w:val="en-US"/>
-        </w:rPr>
-        <w:t xml:space="preserve"> 22</w:t>
-      </w:r>
-    </w:p>
-    <w:p>
-      <w:pPr>
-        <w:pStyle w:val="a4"/>
-        <w:rPr>
-          <w:rFonts w:ascii="Times New Roman" w:hAnsi="Times New Roman" w:cs="Times New Roman"/>
-          <w:sz w:val="28"/>
-          <w:szCs w:val="28"/>
-          <w:lang w:val="en-US"/>
-        </w:rPr>
-      </w:pPr>
-    </w:p>
-    <w:p>
-      <w:pPr>
-        <w:pStyle w:val="a4"/>
-        <w:rPr>
-          <w:rFonts w:ascii="Times New Roman" w:hAnsi="Times New Roman" w:cs="Times New Roman"/>
-          <w:sz w:val="28"/>
-          <w:szCs w:val="28"/>
-          <w:lang w:val="en-US"/>
-        </w:rPr>
-      </w:pPr>
-      <w:r>
-        <w:rPr>
-          <w:rFonts w:ascii="Times New Roman" w:hAnsi="Times New Roman" w:cs="Times New Roman"/>
-          <w:sz w:val="28"/>
-          <w:szCs w:val="28"/>
-        </w:rPr>
-        <w:t>–</w:t>
-      </w:r>
-      <w:r>
-        <w:rPr>
-          <w:rFonts w:ascii="Times New Roman" w:hAnsi="Times New Roman" w:cs="Times New Roman"/>
-          <w:sz w:val="28"/>
-          <w:szCs w:val="28"/>
-          <w:lang w:val="en-US"/>
-        </w:rPr>
-        <w:t xml:space="preserve"> </w:t>
-      </w:r>
-      <w:proofErr w:type="spellStart"/>
-      <w:r>
-        <w:rPr>
-          <w:rFonts w:ascii="Times New Roman" w:hAnsi="Times New Roman" w:cs="Times New Roman"/>
-          <w:sz w:val="28"/>
-          <w:szCs w:val="28"/>
-          <w:lang w:val="en-US"/>
-        </w:rPr>
-        <w:t>Matchmakers_room</w:t>
-      </w:r>
-      <w:proofErr w:type="spellEnd"/>
-      <w:r>
-        <w:rPr>
-          <w:rFonts w:ascii="Times New Roman" w:hAnsi="Times New Roman" w:cs="Times New Roman"/>
-          <w:sz w:val="28"/>
-          <w:szCs w:val="28"/>
-          <w:lang w:val="en-US"/>
-        </w:rPr>
-        <w:t>:</w:t>
-      </w:r>
-    </w:p>
-    <w:p>
-      <w:pPr>
-        <w:pStyle w:val="a4"/>
-        <w:rPr>
-          <w:rFonts w:ascii="Times New Roman" w:hAnsi="Times New Roman" w:cs="Times New Roman"/>
-          <w:sz w:val="28"/>
-          <w:szCs w:val="28"/>
-        </w:rPr>
-      </w:pPr>
-      <w:r>
-        <w:rPr>
-          <w:rFonts w:ascii="Times New Roman" w:hAnsi="Times New Roman" w:cs="Times New Roman"/>
-          <w:sz w:val="28"/>
-          <w:szCs w:val="28"/>
-        </w:rPr>
-        <w:t>Пример 1.</w:t>
-      </w:r>
-    </w:p>
-    <w:p>
-      <w:pPr>
-        <w:pStyle w:val="a4"/>
-        <w:rPr>
-          <w:rFonts w:ascii="Times New Roman" w:hAnsi="Times New Roman" w:cs="Times New Roman"/>
-          <w:sz w:val="28"/>
-          <w:szCs w:val="28"/>
-        </w:rPr>
-      </w:pPr>
-    </w:p>
-    <w:p>
-      <w:pPr>
-        <w:pStyle w:val="a4"/>
-        <w:rPr>
-          <w:rFonts w:ascii="Times New Roman" w:hAnsi="Times New Roman" w:cs="Times New Roman"/>
-          <w:sz w:val="28"/>
-          <w:szCs w:val="28"/>
-          <w:lang w:val="en-US"/>
-        </w:rPr>
-      </w:pPr>
-      <w:proofErr w:type="gramStart"/>
-      <w:r>
-        <w:rPr>
-          <w:rFonts w:ascii="Times New Roman" w:hAnsi="Times New Roman" w:cs="Times New Roman"/>
-          <w:sz w:val="28"/>
-          <w:szCs w:val="28"/>
-          <w:lang w:val="en-US"/>
-        </w:rPr>
-        <w:t>id</w:t>
-      </w:r>
-      <w:proofErr w:type="gramEnd"/>
-      <w:r>
-        <w:rPr>
-          <w:rFonts w:ascii="Times New Roman" w:hAnsi="Times New Roman" w:cs="Times New Roman"/>
-          <w:sz w:val="28"/>
-          <w:szCs w:val="28"/>
-          <w:lang w:val="en-US"/>
-        </w:rPr>
-        <w:t xml:space="preserve"> 23</w:t>
-      </w:r>
-    </w:p>
-    <w:p>
-      <w:pPr>
-        <w:pStyle w:val="a4"/>
-        <w:rPr>
-          <w:rFonts w:ascii="Times New Roman" w:hAnsi="Times New Roman" w:cs="Times New Roman"/>
-          <w:sz w:val="28"/>
-          <w:szCs w:val="28"/>
-          <w:lang w:val="en-US"/>
-        </w:rPr>
-      </w:pPr>
-      <w:proofErr w:type="spellStart"/>
-      <w:r>
-        <w:rPr>
-          <w:rFonts w:ascii="Times New Roman" w:hAnsi="Times New Roman" w:cs="Times New Roman"/>
-          <w:sz w:val="28"/>
-          <w:szCs w:val="28"/>
-          <w:lang w:val="en-US"/>
-        </w:rPr>
-        <w:t>host_id</w:t>
-      </w:r>
-      <w:proofErr w:type="spellEnd"/>
-      <w:r>
-        <w:rPr>
-          <w:rFonts w:ascii="Times New Roman" w:hAnsi="Times New Roman" w:cs="Times New Roman"/>
-          <w:sz w:val="28"/>
-          <w:szCs w:val="28"/>
-          <w:lang w:val="en-US"/>
-        </w:rPr>
-        <w:t xml:space="preserve"> 124</w:t>
-      </w:r>
-    </w:p>
-    <w:p>
-      <w:pPr>
-        <w:pStyle w:val="a4"/>
-        <w:rPr>
-          <w:rFonts w:ascii="Times New Roman" w:hAnsi="Times New Roman" w:cs="Times New Roman"/>
-          <w:sz w:val="28"/>
-          <w:szCs w:val="28"/>
-          <w:lang w:val="en-US"/>
-        </w:rPr>
-      </w:pPr>
-      <w:proofErr w:type="gramStart"/>
-      <w:r>
-        <w:rPr>
-          <w:rFonts w:ascii="Times New Roman" w:hAnsi="Times New Roman" w:cs="Times New Roman"/>
-          <w:sz w:val="28"/>
-          <w:szCs w:val="28"/>
-          <w:lang w:val="en-US"/>
-        </w:rPr>
-        <w:t>rating</w:t>
-      </w:r>
-      <w:proofErr w:type="gramEnd"/>
-      <w:r>
-        <w:rPr>
-          <w:rFonts w:ascii="Times New Roman" w:hAnsi="Times New Roman" w:cs="Times New Roman"/>
-          <w:sz w:val="28"/>
-          <w:szCs w:val="28"/>
-          <w:lang w:val="en-US"/>
-        </w:rPr>
-        <w:t xml:space="preserve"> 13</w:t>
-      </w:r>
-      <w:r>
-        <w:rPr>
-          <w:rFonts w:ascii="Times New Roman" w:hAnsi="Times New Roman" w:cs="Times New Roman"/>
-          <w:sz w:val="28"/>
-          <w:szCs w:val="28"/>
-          <w:lang w:val="en-US"/>
-        </w:rPr>
-        <w:t>220</w:t>
-      </w:r>
-    </w:p>
-    <w:p>
-      <w:pPr>
-        <w:pStyle w:val="a4"/>
-        <w:rPr>
-          <w:rFonts w:ascii="Times New Roman" w:hAnsi="Times New Roman" w:cs="Times New Roman"/>
-          <w:sz w:val="28"/>
-          <w:szCs w:val="28"/>
-          <w:lang w:val="en-US"/>
-        </w:rPr>
-      </w:pPr>
-      <w:proofErr w:type="gramStart"/>
-      <w:r>
-        <w:rPr>
-          <w:rFonts w:ascii="Times New Roman" w:hAnsi="Times New Roman" w:cs="Times New Roman"/>
-          <w:sz w:val="28"/>
-          <w:szCs w:val="28"/>
-          <w:lang w:val="en-US"/>
-        </w:rPr>
-        <w:t>state</w:t>
-      </w:r>
-      <w:proofErr w:type="gramEnd"/>
-      <w:r>
-        <w:rPr>
-          <w:rFonts w:ascii="Times New Roman" w:hAnsi="Times New Roman" w:cs="Times New Roman"/>
-          <w:sz w:val="28"/>
-          <w:szCs w:val="28"/>
-          <w:lang w:val="en-US"/>
-        </w:rPr>
-        <w:t xml:space="preserve"> 0</w:t>
-      </w:r>
-    </w:p>
-    <w:p>
-      <w:pPr>
-        <w:pStyle w:val="a4"/>
-        <w:rPr>
-          <w:rFonts w:ascii="Times New Roman" w:hAnsi="Times New Roman" w:cs="Times New Roman"/>
-          <w:sz w:val="28"/>
-          <w:szCs w:val="28"/>
-          <w:lang w:val="en-US"/>
-        </w:rPr>
-      </w:pPr>
-    </w:p>
-    <w:p>
-      <w:pPr>
-        <w:pStyle w:val="a4"/>
-        <w:rPr>
-          <w:rFonts w:ascii="Times New Roman" w:hAnsi="Times New Roman" w:cs="Times New Roman"/>
-          <w:sz w:val="28"/>
-          <w:szCs w:val="28"/>
-        </w:rPr>
-      </w:pPr>
-      <w:r>
-        <w:rPr>
-          <w:rFonts w:ascii="Times New Roman" w:hAnsi="Times New Roman" w:cs="Times New Roman"/>
-          <w:sz w:val="28"/>
-          <w:szCs w:val="28"/>
-        </w:rPr>
-        <w:t>Пример 2.</w:t>
-      </w:r>
-    </w:p>
-    <w:p>
-      <w:pPr>
-        <w:pStyle w:val="a4"/>
-        <w:rPr>
-          <w:rFonts w:ascii="Times New Roman" w:hAnsi="Times New Roman" w:cs="Times New Roman"/>
-          <w:sz w:val="28"/>
-          <w:szCs w:val="28"/>
-          <w:lang w:val="en-US"/>
-        </w:rPr>
-      </w:pPr>
-    </w:p>
-    <w:p>
-      <w:pPr>
-        <w:pStyle w:val="a4"/>
-        <w:rPr>
-          <w:rFonts w:ascii="Times New Roman" w:hAnsi="Times New Roman" w:cs="Times New Roman"/>
-          <w:sz w:val="28"/>
-          <w:szCs w:val="28"/>
-          <w:lang w:val="en-US"/>
-        </w:rPr>
-      </w:pPr>
-      <w:proofErr w:type="gramStart"/>
-      <w:r>
-        <w:rPr>
-          <w:rFonts w:ascii="Times New Roman" w:hAnsi="Times New Roman" w:cs="Times New Roman"/>
-          <w:sz w:val="28"/>
-          <w:szCs w:val="28"/>
-          <w:lang w:val="en-US"/>
-        </w:rPr>
-        <w:t>id</w:t>
-      </w:r>
-      <w:proofErr w:type="gramEnd"/>
-      <w:r>
-        <w:rPr>
-          <w:rFonts w:ascii="Times New Roman" w:hAnsi="Times New Roman" w:cs="Times New Roman"/>
-          <w:sz w:val="28"/>
-          <w:szCs w:val="28"/>
-          <w:lang w:val="en-US"/>
-        </w:rPr>
-        <w:t xml:space="preserve"> 11</w:t>
-      </w:r>
-    </w:p>
-    <w:p>
-      <w:pPr>
-        <w:pStyle w:val="a4"/>
-        <w:rPr>
-          <w:rFonts w:ascii="Times New Roman" w:hAnsi="Times New Roman" w:cs="Times New Roman"/>
-          <w:sz w:val="28"/>
-          <w:szCs w:val="28"/>
-          <w:lang w:val="en-US"/>
-        </w:rPr>
-      </w:pPr>
-      <w:proofErr w:type="spellStart"/>
-      <w:r>
-        <w:rPr>
-          <w:rFonts w:ascii="Times New Roman" w:hAnsi="Times New Roman" w:cs="Times New Roman"/>
-          <w:sz w:val="28"/>
-          <w:szCs w:val="28"/>
-          <w:lang w:val="en-US"/>
-        </w:rPr>
-        <w:t>host_id</w:t>
-      </w:r>
-      <w:proofErr w:type="spellEnd"/>
-      <w:r>
-        <w:rPr>
-          <w:rFonts w:ascii="Times New Roman" w:hAnsi="Times New Roman" w:cs="Times New Roman"/>
-          <w:sz w:val="28"/>
-          <w:szCs w:val="28"/>
-          <w:lang w:val="en-US"/>
-        </w:rPr>
-        <w:t xml:space="preserve"> 0</w:t>
-      </w:r>
-    </w:p>
-    <w:p>
-      <w:pPr>
-        <w:pStyle w:val="a4"/>
-        <w:rPr>
-          <w:rFonts w:ascii="Times New Roman" w:hAnsi="Times New Roman" w:cs="Times New Roman"/>
-          <w:sz w:val="28"/>
-          <w:szCs w:val="28"/>
-          <w:lang w:val="en-US"/>
-        </w:rPr>
-      </w:pPr>
-      <w:proofErr w:type="gramStart"/>
-      <w:r>
-        <w:rPr>
-          <w:rFonts w:ascii="Times New Roman" w:hAnsi="Times New Roman" w:cs="Times New Roman"/>
-          <w:sz w:val="28"/>
-          <w:szCs w:val="28"/>
-          <w:lang w:val="en-US"/>
-        </w:rPr>
-        <w:t>rating</w:t>
-      </w:r>
-      <w:proofErr w:type="gramEnd"/>
-      <w:r>
-        <w:rPr>
-          <w:rFonts w:ascii="Times New Roman" w:hAnsi="Times New Roman" w:cs="Times New Roman"/>
-          <w:sz w:val="28"/>
-          <w:szCs w:val="28"/>
-          <w:lang w:val="en-US"/>
-        </w:rPr>
-        <w:t xml:space="preserve"> 1000</w:t>
-      </w:r>
-    </w:p>
-    <w:p>
-      <w:pPr>
-        <w:pStyle w:val="a4"/>
-        <w:rPr>
-          <w:rFonts w:ascii="Times New Roman" w:hAnsi="Times New Roman" w:cs="Times New Roman"/>
-          <w:sz w:val="28"/>
-          <w:szCs w:val="28"/>
-          <w:lang w:val="en-US"/>
-        </w:rPr>
-      </w:pPr>
-      <w:proofErr w:type="gramStart"/>
-      <w:r>
-        <w:rPr>
-          <w:rFonts w:ascii="Times New Roman" w:hAnsi="Times New Roman" w:cs="Times New Roman"/>
-          <w:sz w:val="28"/>
-          <w:szCs w:val="28"/>
-          <w:lang w:val="en-US"/>
-        </w:rPr>
-        <w:t>state</w:t>
-      </w:r>
-      <w:proofErr w:type="gramEnd"/>
-      <w:r>
-        <w:rPr>
-          <w:rFonts w:ascii="Times New Roman" w:hAnsi="Times New Roman" w:cs="Times New Roman"/>
-          <w:sz w:val="28"/>
-          <w:szCs w:val="28"/>
-          <w:lang w:val="en-US"/>
-        </w:rPr>
-        <w:t xml:space="preserve"> 1</w:t>
-      </w:r>
-    </w:p>
-    <w:p>
-      <w:pPr>
-        <w:pStyle w:val="a4"/>
-        <w:rPr>
-          <w:rFonts w:ascii="Times New Roman" w:hAnsi="Times New Roman" w:cs="Times New Roman"/>
-          <w:sz w:val="28"/>
-          <w:szCs w:val="28"/>
-          <w:lang w:val="en-US"/>
-        </w:rPr>
-      </w:pPr>
-      <w:r>
-        <w:rPr>
-          <w:rFonts w:ascii="Times New Roman" w:hAnsi="Times New Roman" w:cs="Times New Roman"/>
-          <w:sz w:val="28"/>
-          <w:szCs w:val="28"/>
+      <w:r>
+        <w:rPr>
+          <w:rFonts w:ascii="Times New Roman" w:hAnsi="Times New Roman" w:cs="Times New Roman"/>
+          <w:sz w:val="28"/>
+          <w:szCs w:val="28"/>
+          <w:lang w:val="en-US"/>
         </w:rPr>
         <w:lastRenderedPageBreak/>
         <w:t>–</w:t>
@@ -3147,15 +3270,25 @@
           <w:rFonts w:ascii="Times New Roman" w:hAnsi="Times New Roman" w:cs="Times New Roman"/>
           <w:sz w:val="28"/>
           <w:szCs w:val="28"/>
-        </w:rPr>
-      </w:pPr>
-      <w:r>
-        <w:rPr>
-          <w:rFonts w:ascii="Times New Roman" w:hAnsi="Times New Roman" w:cs="Times New Roman"/>
-          <w:sz w:val="28"/>
-          <w:szCs w:val="28"/>
-        </w:rPr>
-        <w:t>Пример 1.</w:t>
+          <w:lang w:val="en-US"/>
+        </w:rPr>
+      </w:pPr>
+      <w:r>
+        <w:rPr>
+          <w:rFonts w:ascii="Times New Roman" w:hAnsi="Times New Roman" w:cs="Times New Roman"/>
+          <w:sz w:val="28"/>
+          <w:szCs w:val="28"/>
+        </w:rPr>
+        <w:t>Пример</w:t>
+      </w:r>
+      <w:r>
+        <w:rPr>
+          <w:rFonts w:ascii="Times New Roman" w:hAnsi="Times New Roman" w:cs="Times New Roman"/>
+          <w:sz w:val="28"/>
+          <w:szCs w:val="28"/>
+          <w:lang w:val="en-US"/>
+        </w:rPr>
+        <w:t xml:space="preserve"> 1.</w:t>
       </w:r>
     </w:p>
     <w:p>
@@ -3280,24 +3413,35 @@
           <w:rFonts w:ascii="Times New Roman" w:hAnsi="Times New Roman" w:cs="Times New Roman"/>
           <w:sz w:val="28"/>
           <w:szCs w:val="28"/>
-        </w:rPr>
-      </w:pPr>
-      <w:r>
-        <w:rPr>
-          <w:rFonts w:ascii="Times New Roman" w:hAnsi="Times New Roman" w:cs="Times New Roman"/>
-          <w:sz w:val="28"/>
-          <w:szCs w:val="28"/>
-        </w:rPr>
-        <w:t>Пример 2.</w:t>
-      </w:r>
-    </w:p>
-    <w:p>
-      <w:pPr>
-        <w:pStyle w:val="a4"/>
-        <w:rPr>
-          <w:rFonts w:ascii="Times New Roman" w:hAnsi="Times New Roman" w:cs="Times New Roman"/>
-          <w:sz w:val="28"/>
-          <w:szCs w:val="28"/>
+          <w:lang w:val="en-US"/>
+        </w:rPr>
+      </w:pPr>
+      <w:r>
+        <w:rPr>
+          <w:rFonts w:ascii="Times New Roman" w:hAnsi="Times New Roman" w:cs="Times New Roman"/>
+          <w:sz w:val="28"/>
+          <w:szCs w:val="28"/>
+        </w:rPr>
+        <w:t>Пример</w:t>
+      </w:r>
+      <w:r>
+        <w:rPr>
+          <w:rFonts w:ascii="Times New Roman" w:hAnsi="Times New Roman" w:cs="Times New Roman"/>
+          <w:sz w:val="28"/>
+          <w:szCs w:val="28"/>
+          <w:lang w:val="en-US"/>
+        </w:rPr>
+        <w:t xml:space="preserve"> 2.</w:t>
+      </w:r>
+    </w:p>
+    <w:p>
+      <w:pPr>
+        <w:pStyle w:val="a4"/>
+        <w:rPr>
+          <w:rFonts w:ascii="Times New Roman" w:hAnsi="Times New Roman" w:cs="Times New Roman"/>
+          <w:sz w:val="28"/>
+          <w:szCs w:val="28"/>
+          <w:lang w:val="en-US"/>
         </w:rPr>
       </w:pPr>
     </w:p>
@@ -3420,6 +3564,7 @@
           <w:rFonts w:ascii="Times New Roman" w:hAnsi="Times New Roman" w:cs="Times New Roman"/>
           <w:sz w:val="28"/>
           <w:szCs w:val="28"/>
+          <w:lang w:val="en-US"/>
         </w:rPr>
         <w:t>–</w:t>
       </w:r>
@@ -3440,15 +3585,25 @@
           <w:rFonts w:ascii="Times New Roman" w:hAnsi="Times New Roman" w:cs="Times New Roman"/>
           <w:sz w:val="28"/>
           <w:szCs w:val="28"/>
-        </w:rPr>
-      </w:pPr>
-      <w:r>
-        <w:rPr>
-          <w:rFonts w:ascii="Times New Roman" w:hAnsi="Times New Roman" w:cs="Times New Roman"/>
-          <w:sz w:val="28"/>
-          <w:szCs w:val="28"/>
-        </w:rPr>
-        <w:t>Пример 1.</w:t>
+          <w:lang w:val="en-US"/>
+        </w:rPr>
+      </w:pPr>
+      <w:r>
+        <w:rPr>
+          <w:rFonts w:ascii="Times New Roman" w:hAnsi="Times New Roman" w:cs="Times New Roman"/>
+          <w:sz w:val="28"/>
+          <w:szCs w:val="28"/>
+        </w:rPr>
+        <w:t>Пример</w:t>
+      </w:r>
+      <w:r>
+        <w:rPr>
+          <w:rFonts w:ascii="Times New Roman" w:hAnsi="Times New Roman" w:cs="Times New Roman"/>
+          <w:sz w:val="28"/>
+          <w:szCs w:val="28"/>
+          <w:lang w:val="en-US"/>
+        </w:rPr>
+        <w:t xml:space="preserve"> 1.</w:t>
       </w:r>
     </w:p>
     <w:p>
@@ -3666,15 +3821,25 @@
           <w:rFonts w:ascii="Times New Roman" w:hAnsi="Times New Roman" w:cs="Times New Roman"/>
           <w:sz w:val="28"/>
           <w:szCs w:val="28"/>
-        </w:rPr>
-      </w:pPr>
-      <w:r>
-        <w:rPr>
-          <w:rFonts w:ascii="Times New Roman" w:hAnsi="Times New Roman" w:cs="Times New Roman"/>
-          <w:sz w:val="28"/>
-          <w:szCs w:val="28"/>
-        </w:rPr>
-        <w:t>Пример 2.</w:t>
+          <w:lang w:val="en-US"/>
+        </w:rPr>
+      </w:pPr>
+      <w:r>
+        <w:rPr>
+          <w:rFonts w:ascii="Times New Roman" w:hAnsi="Times New Roman" w:cs="Times New Roman"/>
+          <w:sz w:val="28"/>
+          <w:szCs w:val="28"/>
+        </w:rPr>
+        <w:t>Пример</w:t>
+      </w:r>
+      <w:r>
+        <w:rPr>
+          <w:rFonts w:ascii="Times New Roman" w:hAnsi="Times New Roman" w:cs="Times New Roman"/>
+          <w:sz w:val="28"/>
+          <w:szCs w:val="28"/>
+          <w:lang w:val="en-US"/>
+        </w:rPr>
+        <w:t xml:space="preserve"> 2.</w:t>
       </w:r>
     </w:p>
     <w:p>
@@ -3900,6 +4065,7 @@
           <w:rFonts w:ascii="Times New Roman" w:hAnsi="Times New Roman" w:cs="Times New Roman"/>
           <w:sz w:val="28"/>
           <w:szCs w:val="28"/>
+          <w:lang w:val="en-US"/>
         </w:rPr>
         <w:t>–</w:t>
       </w:r>
@@ -3920,24 +4086,35 @@
           <w:rFonts w:ascii="Times New Roman" w:hAnsi="Times New Roman" w:cs="Times New Roman"/>
           <w:sz w:val="28"/>
           <w:szCs w:val="28"/>
-        </w:rPr>
-      </w:pPr>
-      <w:r>
-        <w:rPr>
-          <w:rFonts w:ascii="Times New Roman" w:hAnsi="Times New Roman" w:cs="Times New Roman"/>
-          <w:sz w:val="28"/>
-          <w:szCs w:val="28"/>
-        </w:rPr>
-        <w:t>Пример 1.</w:t>
-      </w:r>
-    </w:p>
-    <w:p>
-      <w:pPr>
-        <w:pStyle w:val="a4"/>
-        <w:rPr>
-          <w:rFonts w:ascii="Times New Roman" w:hAnsi="Times New Roman" w:cs="Times New Roman"/>
-          <w:sz w:val="28"/>
-          <w:szCs w:val="28"/>
+          <w:lang w:val="en-US"/>
+        </w:rPr>
+      </w:pPr>
+      <w:r>
+        <w:rPr>
+          <w:rFonts w:ascii="Times New Roman" w:hAnsi="Times New Roman" w:cs="Times New Roman"/>
+          <w:sz w:val="28"/>
+          <w:szCs w:val="28"/>
+        </w:rPr>
+        <w:t>Пример</w:t>
+      </w:r>
+      <w:r>
+        <w:rPr>
+          <w:rFonts w:ascii="Times New Roman" w:hAnsi="Times New Roman" w:cs="Times New Roman"/>
+          <w:sz w:val="28"/>
+          <w:szCs w:val="28"/>
+          <w:lang w:val="en-US"/>
+        </w:rPr>
+        <w:t xml:space="preserve"> 1.</w:t>
+      </w:r>
+    </w:p>
+    <w:p>
+      <w:pPr>
+        <w:pStyle w:val="a4"/>
+        <w:rPr>
+          <w:rFonts w:ascii="Times New Roman" w:hAnsi="Times New Roman" w:cs="Times New Roman"/>
+          <w:sz w:val="28"/>
+          <w:szCs w:val="28"/>
+          <w:lang w:val="en-US"/>
         </w:rPr>
       </w:pPr>
     </w:p>
@@ -4032,16 +4209,18 @@
           <w:rFonts w:ascii="Times New Roman" w:hAnsi="Times New Roman" w:cs="Times New Roman"/>
           <w:sz w:val="28"/>
           <w:szCs w:val="28"/>
-        </w:rPr>
-      </w:pPr>
-    </w:p>
-    <w:p>
-      <w:pPr>
-        <w:pStyle w:val="a4"/>
-        <w:rPr>
-          <w:rFonts w:ascii="Times New Roman" w:hAnsi="Times New Roman" w:cs="Times New Roman"/>
-          <w:sz w:val="28"/>
-          <w:szCs w:val="28"/>
+          <w:lang w:val="en-US"/>
+        </w:rPr>
+      </w:pPr>
+    </w:p>
+    <w:p>
+      <w:pPr>
+        <w:pStyle w:val="a4"/>
+        <w:rPr>
+          <w:rFonts w:ascii="Times New Roman" w:hAnsi="Times New Roman" w:cs="Times New Roman"/>
+          <w:sz w:val="28"/>
+          <w:szCs w:val="28"/>
+          <w:lang w:val="en-US"/>
         </w:rPr>
       </w:pPr>
       <w:r>
@@ -4051,16 +4230,26 @@
           <w:szCs w:val="28"/>
         </w:rPr>
         <w:lastRenderedPageBreak/>
-        <w:t>Пример 2.</w:t>
-      </w:r>
-    </w:p>
-    <w:p>
-      <w:pPr>
-        <w:pStyle w:val="a4"/>
-        <w:rPr>
-          <w:rFonts w:ascii="Times New Roman" w:hAnsi="Times New Roman" w:cs="Times New Roman"/>
-          <w:sz w:val="28"/>
-          <w:szCs w:val="28"/>
+        <w:t>Пример</w:t>
+      </w:r>
+      <w:r>
+        <w:rPr>
+          <w:rFonts w:ascii="Times New Roman" w:hAnsi="Times New Roman" w:cs="Times New Roman"/>
+          <w:sz w:val="28"/>
+          <w:szCs w:val="28"/>
+          <w:lang w:val="en-US"/>
+        </w:rPr>
+        <w:t xml:space="preserve"> 2.</w:t>
+      </w:r>
+    </w:p>
+    <w:p>
+      <w:pPr>
+        <w:pStyle w:val="a4"/>
+        <w:rPr>
+          <w:rFonts w:ascii="Times New Roman" w:hAnsi="Times New Roman" w:cs="Times New Roman"/>
+          <w:sz w:val="28"/>
+          <w:szCs w:val="28"/>
+          <w:lang w:val="en-US"/>
         </w:rPr>
       </w:pPr>
     </w:p>
@@ -4172,6 +4361,7 @@
           <w:rFonts w:ascii="Times New Roman" w:hAnsi="Times New Roman" w:cs="Times New Roman"/>
           <w:sz w:val="28"/>
           <w:szCs w:val="28"/>
+          <w:lang w:val="en-US"/>
         </w:rPr>
         <w:t>–</w:t>
       </w:r>
@@ -4212,24 +4402,35 @@
           <w:rFonts w:ascii="Times New Roman" w:hAnsi="Times New Roman" w:cs="Times New Roman"/>
           <w:sz w:val="28"/>
           <w:szCs w:val="28"/>
-        </w:rPr>
-      </w:pPr>
-      <w:r>
-        <w:rPr>
-          <w:rFonts w:ascii="Times New Roman" w:hAnsi="Times New Roman" w:cs="Times New Roman"/>
-          <w:sz w:val="28"/>
-          <w:szCs w:val="28"/>
-        </w:rPr>
-        <w:t>Пример 1.</w:t>
-      </w:r>
-    </w:p>
-    <w:p>
-      <w:pPr>
-        <w:pStyle w:val="a4"/>
-        <w:rPr>
-          <w:rFonts w:ascii="Times New Roman" w:hAnsi="Times New Roman" w:cs="Times New Roman"/>
-          <w:sz w:val="28"/>
-          <w:szCs w:val="28"/>
+          <w:lang w:val="en-US"/>
+        </w:rPr>
+      </w:pPr>
+      <w:r>
+        <w:rPr>
+          <w:rFonts w:ascii="Times New Roman" w:hAnsi="Times New Roman" w:cs="Times New Roman"/>
+          <w:sz w:val="28"/>
+          <w:szCs w:val="28"/>
+        </w:rPr>
+        <w:t>Пример</w:t>
+      </w:r>
+      <w:r>
+        <w:rPr>
+          <w:rFonts w:ascii="Times New Roman" w:hAnsi="Times New Roman" w:cs="Times New Roman"/>
+          <w:sz w:val="28"/>
+          <w:szCs w:val="28"/>
+          <w:lang w:val="en-US"/>
+        </w:rPr>
+        <w:t xml:space="preserve"> 1.</w:t>
+      </w:r>
+    </w:p>
+    <w:p>
+      <w:pPr>
+        <w:pStyle w:val="a4"/>
+        <w:rPr>
+          <w:rFonts w:ascii="Times New Roman" w:hAnsi="Times New Roman" w:cs="Times New Roman"/>
+          <w:sz w:val="28"/>
+          <w:szCs w:val="28"/>
+          <w:lang w:val="en-US"/>
         </w:rPr>
       </w:pPr>
     </w:p>
@@ -4263,8 +4464,6 @@
         </w:rPr>
         <w:t xml:space="preserve"> 649</w:t>
       </w:r>
-      <w:bookmarkStart w:id="1" w:name="_GoBack"/>
-      <w:bookmarkEnd w:id="1"/>
     </w:p>
     <w:p>
       <w:pPr>
@@ -4346,15 +4545,25 @@
           <w:rFonts w:ascii="Times New Roman" w:hAnsi="Times New Roman" w:cs="Times New Roman"/>
           <w:sz w:val="28"/>
           <w:szCs w:val="28"/>
-        </w:rPr>
-      </w:pPr>
-      <w:r>
-        <w:rPr>
-          <w:rFonts w:ascii="Times New Roman" w:hAnsi="Times New Roman" w:cs="Times New Roman"/>
-          <w:sz w:val="28"/>
-          <w:szCs w:val="28"/>
-        </w:rPr>
-        <w:t>Пример 2.</w:t>
+          <w:lang w:val="en-US"/>
+        </w:rPr>
+      </w:pPr>
+      <w:r>
+        <w:rPr>
+          <w:rFonts w:ascii="Times New Roman" w:hAnsi="Times New Roman" w:cs="Times New Roman"/>
+          <w:sz w:val="28"/>
+          <w:szCs w:val="28"/>
+        </w:rPr>
+        <w:t>Пример</w:t>
+      </w:r>
+      <w:r>
+        <w:rPr>
+          <w:rFonts w:ascii="Times New Roman" w:hAnsi="Times New Roman" w:cs="Times New Roman"/>
+          <w:sz w:val="28"/>
+          <w:szCs w:val="28"/>
+          <w:lang w:val="en-US"/>
+        </w:rPr>
+        <w:t xml:space="preserve"> 2.</w:t>
       </w:r>
     </w:p>
     <w:p>
@@ -4461,13 +4670,670 @@
           <w:rFonts w:ascii="Times New Roman" w:hAnsi="Times New Roman" w:cs="Times New Roman"/>
           <w:sz w:val="28"/>
           <w:szCs w:val="28"/>
-          <w:lang w:val="en-US"/>
-        </w:rPr>
-      </w:pPr>
+        </w:rPr>
+      </w:pPr>
+      <w:r>
+        <w:rPr>
+          <w:rFonts w:ascii="Times New Roman" w:hAnsi="Times New Roman" w:cs="Times New Roman"/>
+          <w:sz w:val="28"/>
+          <w:szCs w:val="28"/>
+        </w:rPr>
+        <w:t xml:space="preserve">Был создан </w:t>
+      </w:r>
+      <w:proofErr w:type="spellStart"/>
+      <w:r>
+        <w:rPr>
+          <w:rFonts w:ascii="Times New Roman" w:hAnsi="Times New Roman" w:cs="Times New Roman"/>
+          <w:sz w:val="28"/>
+          <w:szCs w:val="28"/>
+        </w:rPr>
+        <w:t>репозиторий</w:t>
+      </w:r>
+      <w:proofErr w:type="spellEnd"/>
+      <w:r>
+        <w:rPr>
+          <w:rFonts w:ascii="Times New Roman" w:hAnsi="Times New Roman" w:cs="Times New Roman"/>
+          <w:sz w:val="28"/>
+          <w:szCs w:val="28"/>
+        </w:rPr>
+        <w:t xml:space="preserve"> на </w:t>
+      </w:r>
+      <w:r>
+        <w:rPr>
+          <w:rFonts w:ascii="Times New Roman" w:hAnsi="Times New Roman" w:cs="Times New Roman"/>
+          <w:sz w:val="28"/>
+          <w:szCs w:val="28"/>
+          <w:lang w:val="en-US"/>
+        </w:rPr>
+        <w:t>GitHub</w:t>
+      </w:r>
+      <w:r>
+        <w:rPr>
+          <w:rFonts w:ascii="Times New Roman" w:hAnsi="Times New Roman" w:cs="Times New Roman"/>
+          <w:sz w:val="28"/>
+          <w:szCs w:val="28"/>
+        </w:rPr>
+        <w:t xml:space="preserve"> </w:t>
+      </w:r>
+      <w:r>
+        <w:rPr>
+          <w:rFonts w:ascii="Times New Roman" w:hAnsi="Times New Roman" w:cs="Times New Roman"/>
+          <w:sz w:val="28"/>
+          <w:szCs w:val="28"/>
+        </w:rPr>
+        <w:t xml:space="preserve">и добавлены </w:t>
+      </w:r>
+      <w:r>
+        <w:rPr>
+          <w:rFonts w:ascii="Times New Roman" w:hAnsi="Times New Roman" w:cs="Times New Roman"/>
+          <w:sz w:val="28"/>
+          <w:szCs w:val="28"/>
+          <w:lang w:val="en-US"/>
+        </w:rPr>
+        <w:t>ER</w:t>
+      </w:r>
+      <w:r>
+        <w:rPr>
+          <w:rFonts w:ascii="Times New Roman" w:hAnsi="Times New Roman" w:cs="Times New Roman"/>
+          <w:sz w:val="28"/>
+          <w:szCs w:val="28"/>
+        </w:rPr>
+        <w:t>-</w:t>
+      </w:r>
+      <w:r>
+        <w:rPr>
+          <w:rFonts w:ascii="Times New Roman" w:hAnsi="Times New Roman" w:cs="Times New Roman"/>
+          <w:sz w:val="28"/>
+          <w:szCs w:val="28"/>
+        </w:rPr>
+        <w:t>диаграмма и реляционная модель</w:t>
+      </w:r>
+      <w:r>
+        <w:rPr>
+          <w:rFonts w:ascii="Times New Roman" w:hAnsi="Times New Roman" w:cs="Times New Roman"/>
+          <w:sz w:val="28"/>
+          <w:szCs w:val="28"/>
+        </w:rPr>
+        <w:t>.</w:t>
+      </w:r>
+      <w:r>
+        <w:rPr>
+          <w:rFonts w:ascii="Times New Roman" w:hAnsi="Times New Roman" w:cs="Times New Roman"/>
+          <w:sz w:val="28"/>
+          <w:szCs w:val="28"/>
+        </w:rPr>
+        <w:br/>
+        <w:t xml:space="preserve">Ссылка на </w:t>
+      </w:r>
+      <w:proofErr w:type="spellStart"/>
+      <w:r>
+        <w:rPr>
+          <w:rFonts w:ascii="Times New Roman" w:hAnsi="Times New Roman" w:cs="Times New Roman"/>
+          <w:sz w:val="28"/>
+          <w:szCs w:val="28"/>
+        </w:rPr>
+        <w:t>репозиторий</w:t>
+      </w:r>
+      <w:proofErr w:type="spellEnd"/>
+      <w:r>
+        <w:rPr>
+          <w:rFonts w:ascii="Times New Roman" w:hAnsi="Times New Roman" w:cs="Times New Roman"/>
+          <w:sz w:val="28"/>
+          <w:szCs w:val="28"/>
+        </w:rPr>
+        <w:t xml:space="preserve">: </w:t>
+      </w:r>
+      <w:hyperlink r:id="rId5" w:history="1">
+        <w:r>
+          <w:rPr>
+            <w:rStyle w:val="a5"/>
+            <w:rFonts w:ascii="Times New Roman" w:hAnsi="Times New Roman" w:cs="Times New Roman"/>
+            <w:sz w:val="28"/>
+            <w:szCs w:val="28"/>
+          </w:rPr>
+          <w:t>https://github.com/TWTwoFace/db_learning.git</w:t>
+        </w:r>
+      </w:hyperlink>
+      <w:r>
+        <w:rPr>
+          <w:rFonts w:ascii="Times New Roman" w:hAnsi="Times New Roman" w:cs="Times New Roman"/>
+          <w:sz w:val="28"/>
+          <w:szCs w:val="28"/>
+        </w:rPr>
+        <w:br/>
+      </w:r>
+    </w:p>
+    <w:p>
+      <w:pPr>
+        <w:pStyle w:val="a4"/>
+        <w:numPr>
+          <w:ilvl w:val="0"/>
+          <w:numId w:val="1"/>
+        </w:numPr>
+        <w:rPr>
+          <w:rFonts w:ascii="Times New Roman" w:hAnsi="Times New Roman" w:cs="Times New Roman"/>
+          <w:sz w:val="28"/>
+          <w:szCs w:val="28"/>
+        </w:rPr>
+      </w:pPr>
+      <w:r>
+        <w:rPr>
+          <w:rFonts w:ascii="Times New Roman" w:hAnsi="Times New Roman" w:cs="Times New Roman"/>
+          <w:sz w:val="28"/>
+          <w:szCs w:val="28"/>
+          <w:lang w:val="en-US"/>
+        </w:rPr>
+        <w:t>ER</w:t>
+      </w:r>
+      <w:r>
+        <w:rPr>
+          <w:rFonts w:ascii="Times New Roman" w:hAnsi="Times New Roman" w:cs="Times New Roman"/>
+          <w:sz w:val="28"/>
+          <w:szCs w:val="28"/>
+        </w:rPr>
+        <w:t>-</w:t>
+      </w:r>
+      <w:r>
+        <w:rPr>
+          <w:rFonts w:ascii="Times New Roman" w:hAnsi="Times New Roman" w:cs="Times New Roman"/>
+          <w:sz w:val="28"/>
+          <w:szCs w:val="28"/>
+        </w:rPr>
+        <w:t>диаграмма находится в конце документа (Приложение №2)</w:t>
+      </w:r>
+      <w:r>
+        <w:rPr>
+          <w:rFonts w:ascii="Times New Roman" w:hAnsi="Times New Roman" w:cs="Times New Roman"/>
+          <w:sz w:val="28"/>
+          <w:szCs w:val="28"/>
+        </w:rPr>
+        <w:br/>
+        <w:t>Была проведена нормализация:</w:t>
+      </w:r>
+      <w:r>
+        <w:rPr>
+          <w:rFonts w:ascii="Times New Roman" w:hAnsi="Times New Roman" w:cs="Times New Roman"/>
+          <w:sz w:val="28"/>
+          <w:szCs w:val="28"/>
+        </w:rPr>
+        <w:br/>
+      </w:r>
+      <w:r>
+        <w:rPr>
+          <w:rFonts w:ascii="Times New Roman" w:hAnsi="Times New Roman" w:cs="Times New Roman"/>
+          <w:sz w:val="28"/>
+          <w:szCs w:val="28"/>
+        </w:rPr>
+        <w:t>–</w:t>
+      </w:r>
+      <w:r>
+        <w:rPr>
+          <w:rFonts w:ascii="Times New Roman" w:hAnsi="Times New Roman" w:cs="Times New Roman"/>
+          <w:sz w:val="28"/>
+          <w:szCs w:val="28"/>
+        </w:rPr>
+        <w:t xml:space="preserve"> Из таблицы </w:t>
+      </w:r>
+      <w:r>
+        <w:rPr>
+          <w:rFonts w:ascii="Times New Roman" w:hAnsi="Times New Roman" w:cs="Times New Roman"/>
+          <w:sz w:val="28"/>
+          <w:szCs w:val="28"/>
+          <w:lang w:val="en-US"/>
+        </w:rPr>
+        <w:t>Statistics</w:t>
+      </w:r>
+      <w:r>
+        <w:rPr>
+          <w:rFonts w:ascii="Times New Roman" w:hAnsi="Times New Roman" w:cs="Times New Roman"/>
+          <w:sz w:val="28"/>
+          <w:szCs w:val="28"/>
+        </w:rPr>
+        <w:t xml:space="preserve"> </w:t>
+      </w:r>
+      <w:r>
+        <w:rPr>
+          <w:rFonts w:ascii="Times New Roman" w:hAnsi="Times New Roman" w:cs="Times New Roman"/>
+          <w:sz w:val="28"/>
+          <w:szCs w:val="28"/>
+        </w:rPr>
+        <w:t xml:space="preserve">убран атрибут </w:t>
+      </w:r>
+      <w:proofErr w:type="spellStart"/>
+      <w:r>
+        <w:rPr>
+          <w:rFonts w:ascii="Times New Roman" w:hAnsi="Times New Roman" w:cs="Times New Roman"/>
+          <w:sz w:val="28"/>
+          <w:szCs w:val="28"/>
+          <w:lang w:val="en-US"/>
+        </w:rPr>
+        <w:t>WinPercentage</w:t>
+      </w:r>
+      <w:proofErr w:type="spellEnd"/>
+      <w:r>
+        <w:rPr>
+          <w:rFonts w:ascii="Times New Roman" w:hAnsi="Times New Roman" w:cs="Times New Roman"/>
+          <w:sz w:val="28"/>
+          <w:szCs w:val="28"/>
+        </w:rPr>
+        <w:t xml:space="preserve"> (</w:t>
+      </w:r>
+      <w:r>
+        <w:rPr>
+          <w:rFonts w:ascii="Times New Roman" w:hAnsi="Times New Roman" w:cs="Times New Roman"/>
+          <w:sz w:val="28"/>
+          <w:szCs w:val="28"/>
+        </w:rPr>
+        <w:t xml:space="preserve">считается как </w:t>
+      </w:r>
+      <w:r>
+        <w:rPr>
+          <w:rFonts w:ascii="Times New Roman" w:hAnsi="Times New Roman" w:cs="Times New Roman"/>
+          <w:sz w:val="28"/>
+          <w:szCs w:val="28"/>
+          <w:lang w:val="en-US"/>
+        </w:rPr>
+        <w:t>win</w:t>
+      </w:r>
+      <w:r>
+        <w:rPr>
+          <w:rFonts w:ascii="Times New Roman" w:hAnsi="Times New Roman" w:cs="Times New Roman"/>
+          <w:sz w:val="28"/>
+          <w:szCs w:val="28"/>
+        </w:rPr>
+        <w:t>_</w:t>
+      </w:r>
+      <w:r>
+        <w:rPr>
+          <w:rFonts w:ascii="Times New Roman" w:hAnsi="Times New Roman" w:cs="Times New Roman"/>
+          <w:sz w:val="28"/>
+          <w:szCs w:val="28"/>
+          <w:lang w:val="en-US"/>
+        </w:rPr>
+        <w:t>count</w:t>
+      </w:r>
+      <w:r>
+        <w:rPr>
+          <w:rFonts w:ascii="Times New Roman" w:hAnsi="Times New Roman" w:cs="Times New Roman"/>
+          <w:sz w:val="28"/>
+          <w:szCs w:val="28"/>
+        </w:rPr>
+        <w:t xml:space="preserve"> / </w:t>
+      </w:r>
+      <w:r>
+        <w:rPr>
+          <w:rFonts w:ascii="Times New Roman" w:hAnsi="Times New Roman" w:cs="Times New Roman"/>
+          <w:sz w:val="28"/>
+          <w:szCs w:val="28"/>
+          <w:lang w:val="en-US"/>
+        </w:rPr>
+        <w:t>matches</w:t>
+      </w:r>
+      <w:r>
+        <w:rPr>
+          <w:rFonts w:ascii="Times New Roman" w:hAnsi="Times New Roman" w:cs="Times New Roman"/>
+          <w:sz w:val="28"/>
+          <w:szCs w:val="28"/>
+        </w:rPr>
+        <w:t>_</w:t>
+      </w:r>
+      <w:r>
+        <w:rPr>
+          <w:rFonts w:ascii="Times New Roman" w:hAnsi="Times New Roman" w:cs="Times New Roman"/>
+          <w:sz w:val="28"/>
+          <w:szCs w:val="28"/>
+          <w:lang w:val="en-US"/>
+        </w:rPr>
+        <w:t>count</w:t>
+      </w:r>
+      <w:r>
+        <w:rPr>
+          <w:rFonts w:ascii="Times New Roman" w:hAnsi="Times New Roman" w:cs="Times New Roman"/>
+          <w:sz w:val="28"/>
+          <w:szCs w:val="28"/>
+        </w:rPr>
+        <w:t>)</w:t>
+      </w:r>
+      <w:r>
+        <w:rPr>
+          <w:rFonts w:ascii="Times New Roman" w:hAnsi="Times New Roman" w:cs="Times New Roman"/>
+          <w:sz w:val="28"/>
+          <w:szCs w:val="28"/>
+        </w:rPr>
+        <w:br/>
+      </w:r>
+      <w:r>
+        <w:rPr>
+          <w:rFonts w:ascii="Times New Roman" w:hAnsi="Times New Roman" w:cs="Times New Roman"/>
+          <w:sz w:val="28"/>
+          <w:szCs w:val="28"/>
+        </w:rPr>
+        <w:t>–</w:t>
+      </w:r>
+      <w:r>
+        <w:rPr>
+          <w:rFonts w:ascii="Times New Roman" w:hAnsi="Times New Roman" w:cs="Times New Roman"/>
+          <w:sz w:val="28"/>
+          <w:szCs w:val="28"/>
+        </w:rPr>
+        <w:t xml:space="preserve"> </w:t>
+      </w:r>
+      <w:r>
+        <w:rPr>
+          <w:rFonts w:ascii="Times New Roman" w:hAnsi="Times New Roman" w:cs="Times New Roman"/>
+          <w:sz w:val="28"/>
+          <w:szCs w:val="28"/>
+        </w:rPr>
+        <w:t xml:space="preserve">Из таблицы </w:t>
+      </w:r>
+      <w:r>
+        <w:rPr>
+          <w:rFonts w:ascii="Times New Roman" w:hAnsi="Times New Roman" w:cs="Times New Roman"/>
+          <w:sz w:val="28"/>
+          <w:szCs w:val="28"/>
+          <w:lang w:val="en-US"/>
+        </w:rPr>
+        <w:t>Deck</w:t>
+      </w:r>
+      <w:r>
+        <w:rPr>
+          <w:rFonts w:ascii="Times New Roman" w:hAnsi="Times New Roman" w:cs="Times New Roman"/>
+          <w:sz w:val="28"/>
+          <w:szCs w:val="28"/>
+        </w:rPr>
+        <w:t xml:space="preserve"> </w:t>
+      </w:r>
+      <w:r>
+        <w:rPr>
+          <w:rFonts w:ascii="Times New Roman" w:hAnsi="Times New Roman" w:cs="Times New Roman"/>
+          <w:sz w:val="28"/>
+          <w:szCs w:val="28"/>
+        </w:rPr>
+        <w:t xml:space="preserve">убран атрибут </w:t>
+      </w:r>
+      <w:proofErr w:type="spellStart"/>
+      <w:r>
+        <w:rPr>
+          <w:rFonts w:ascii="Times New Roman" w:hAnsi="Times New Roman" w:cs="Times New Roman"/>
+          <w:sz w:val="28"/>
+          <w:szCs w:val="28"/>
+          <w:lang w:val="en-US"/>
+        </w:rPr>
+        <w:t>AvgPower</w:t>
+      </w:r>
+      <w:proofErr w:type="spellEnd"/>
+      <w:r>
+        <w:rPr>
+          <w:rFonts w:ascii="Times New Roman" w:hAnsi="Times New Roman" w:cs="Times New Roman"/>
+          <w:sz w:val="28"/>
+          <w:szCs w:val="28"/>
+        </w:rPr>
+        <w:t xml:space="preserve"> (</w:t>
+      </w:r>
+      <w:r>
+        <w:rPr>
+          <w:rFonts w:ascii="Times New Roman" w:hAnsi="Times New Roman" w:cs="Times New Roman"/>
+          <w:sz w:val="28"/>
+          <w:szCs w:val="28"/>
+        </w:rPr>
+        <w:t xml:space="preserve">считается как сумма силы всех карт в колоде </w:t>
+      </w:r>
+      <w:r>
+        <w:rPr>
+          <w:rFonts w:ascii="Times New Roman" w:hAnsi="Times New Roman" w:cs="Times New Roman"/>
+          <w:sz w:val="28"/>
+          <w:szCs w:val="28"/>
+        </w:rPr>
+        <w:t xml:space="preserve">/ </w:t>
+      </w:r>
+      <w:r>
+        <w:rPr>
+          <w:rFonts w:ascii="Times New Roman" w:hAnsi="Times New Roman" w:cs="Times New Roman"/>
+          <w:sz w:val="28"/>
+          <w:szCs w:val="28"/>
+        </w:rPr>
+        <w:t>количество карт)</w:t>
+      </w:r>
+      <w:r>
+        <w:rPr>
+          <w:rFonts w:ascii="Times New Roman" w:hAnsi="Times New Roman" w:cs="Times New Roman"/>
+          <w:sz w:val="28"/>
+          <w:szCs w:val="28"/>
+        </w:rPr>
+        <w:br/>
+      </w:r>
+      <w:r>
+        <w:rPr>
+          <w:rFonts w:ascii="Times New Roman" w:hAnsi="Times New Roman" w:cs="Times New Roman"/>
+          <w:sz w:val="28"/>
+          <w:szCs w:val="28"/>
+        </w:rPr>
+        <w:t>–</w:t>
+      </w:r>
+      <w:r>
+        <w:rPr>
+          <w:rFonts w:ascii="Times New Roman" w:hAnsi="Times New Roman" w:cs="Times New Roman"/>
+          <w:sz w:val="28"/>
+          <w:szCs w:val="28"/>
+        </w:rPr>
+        <w:t xml:space="preserve"> Добавлены атрибуты для создания отношений между таблицами</w:t>
+      </w:r>
+    </w:p>
+    <w:p>
+      <w:pPr>
+        <w:rPr>
+          <w:rFonts w:ascii="Times New Roman" w:hAnsi="Times New Roman" w:cs="Times New Roman"/>
+          <w:sz w:val="28"/>
+          <w:szCs w:val="28"/>
+        </w:rPr>
+        <w:sectPr>
+          <w:pgSz w:w="11906" w:h="16838"/>
+          <w:pgMar w:top="1134" w:right="850" w:bottom="1134" w:left="1701" w:header="708" w:footer="708" w:gutter="0"/>
+          <w:cols w:space="708"/>
+          <w:docGrid w:linePitch="360"/>
+        </w:sectPr>
+      </w:pPr>
+    </w:p>
+    <w:p>
+      <w:pPr>
+        <w:rPr>
+          <w:rFonts w:ascii="Times New Roman" w:hAnsi="Times New Roman" w:cs="Times New Roman"/>
+          <w:sz w:val="28"/>
+          <w:szCs w:val="28"/>
+        </w:rPr>
+        <w:sectPr>
+          <w:pgSz w:w="11906" w:h="16838"/>
+          <w:pgMar w:top="1134" w:right="851" w:bottom="1134" w:left="1701" w:header="709" w:footer="709" w:gutter="0"/>
+          <w:cols w:space="708"/>
+          <w:docGrid w:linePitch="360"/>
+        </w:sectPr>
+      </w:pPr>
+      <w:r>
+        <w:rPr>
+          <w:rFonts w:ascii="Times New Roman" w:hAnsi="Times New Roman" w:cs="Times New Roman"/>
+          <w:noProof/>
+          <w:sz w:val="28"/>
+          <w:szCs w:val="28"/>
+          <w:lang w:eastAsia="ru-RU"/>
+        </w:rPr>
+        <w:lastRenderedPageBreak/>
+        <w:drawing>
+          <wp:anchor distT="0" distB="0" distL="114300" distR="114300" simplePos="0" relativeHeight="251658240" behindDoc="0" locked="0" layoutInCell="1" allowOverlap="1">
+            <wp:simplePos x="0" y="0"/>
+            <wp:positionH relativeFrom="column">
+              <wp:posOffset>-411964</wp:posOffset>
+            </wp:positionH>
+            <wp:positionV relativeFrom="paragraph">
+              <wp:posOffset>821623</wp:posOffset>
+            </wp:positionV>
+            <wp:extent cx="6448344" cy="6946711"/>
+            <wp:effectExtent l="0" t="0" r="0" b="6985"/>
+            <wp:wrapNone/>
+            <wp:docPr id="1" name="Рисунок 1" descr="C:\Users\TwoFace\Downloads\Untitled.png"/>
+            <wp:cNvGraphicFramePr>
+              <a:graphicFrameLocks xmlns:a="http://schemas.openxmlformats.org/drawingml/2006/main" noChangeAspect="1"/>
+            </wp:cNvGraphicFramePr>
+            <a:graphic xmlns:a="http://schemas.openxmlformats.org/drawingml/2006/main">
+              <a:graphicData uri="http://schemas.openxmlformats.org/drawingml/2006/picture">
+                <pic:pic xmlns:pic="http://schemas.openxmlformats.org/drawingml/2006/picture">
+                  <pic:nvPicPr>
+                    <pic:cNvPr id="0" name="Picture 1" descr="C:\Users\TwoFace\Downloads\Untitled.png"/>
+                    <pic:cNvPicPr>
+                      <a:picLocks noChangeAspect="1" noChangeArrowheads="1"/>
+                    </pic:cNvPicPr>
+                  </pic:nvPicPr>
+                  <pic:blipFill>
+                    <a:blip r:embed="rId6" cstate="print">
+                      <a:extLst>
+                        <a:ext uri="{28A0092B-C50C-407E-A947-70E740481C1C}">
+                          <a14:useLocalDpi xmlns:a14="http://schemas.microsoft.com/office/drawing/2010/main" val="0"/>
+                        </a:ext>
+                      </a:extLst>
+                    </a:blip>
+                    <a:srcRect/>
+                    <a:stretch>
+                      <a:fillRect/>
+                    </a:stretch>
+                  </pic:blipFill>
+                  <pic:spPr bwMode="auto">
+                    <a:xfrm>
+                      <a:off x="0" y="0"/>
+                      <a:ext cx="6448344" cy="6946711"/>
+                    </a:xfrm>
+                    <a:prstGeom prst="rect">
+                      <a:avLst/>
+                    </a:prstGeom>
+                    <a:noFill/>
+                    <a:ln>
+                      <a:noFill/>
+                    </a:ln>
+                  </pic:spPr>
+                </pic:pic>
+              </a:graphicData>
+            </a:graphic>
+            <wp14:sizeRelH relativeFrom="margin">
+              <wp14:pctWidth>0</wp14:pctWidth>
+            </wp14:sizeRelH>
+            <wp14:sizeRelV relativeFrom="margin">
+              <wp14:pctHeight>0</wp14:pctHeight>
+            </wp14:sizeRelV>
+          </wp:anchor>
+        </w:drawing>
+      </w:r>
+      <w:r>
+        <w:rPr>
+          <w:rFonts w:ascii="Times New Roman" w:hAnsi="Times New Roman" w:cs="Times New Roman"/>
+          <w:sz w:val="28"/>
+          <w:szCs w:val="28"/>
+        </w:rPr>
+        <w:t>Приложение №1.</w:t>
+      </w:r>
+      <w:r>
+        <w:rPr>
+          <w:rStyle w:val="a"/>
+          <w:rFonts w:ascii="Times New Roman" w:eastAsia="Times New Roman" w:hAnsi="Times New Roman" w:cs="Times New Roman"/>
+          <w:snapToGrid w:val="0"/>
+          <w:color w:val="000000"/>
+          <w:w w:val="0"/>
+          <w:sz w:val="0"/>
+          <w:szCs w:val="0"/>
+          <w:u w:color="000000"/>
+          <w:bdr w:val="none" w:sz="0" w:space="0" w:color="000000"/>
+          <w:shd w:val="clear" w:color="000000" w:fill="000000"/>
+          <w:lang w:val="x-none" w:eastAsia="x-none" w:bidi="x-none"/>
+        </w:rPr>
+        <w:t xml:space="preserve"> </w:t>
+      </w:r>
+      <w:bookmarkStart w:id="1" w:name="_GoBack"/>
+      <w:bookmarkEnd w:id="1"/>
+    </w:p>
+    <w:p>
+      <w:pPr>
+        <w:rPr>
+          <w:rFonts w:ascii="Times New Roman" w:hAnsi="Times New Roman" w:cs="Times New Roman"/>
+          <w:sz w:val="28"/>
+          <w:szCs w:val="28"/>
+        </w:rPr>
+      </w:pPr>
+      <w:r>
+        <w:rPr>
+          <w:rFonts w:ascii="Times New Roman" w:hAnsi="Times New Roman" w:cs="Times New Roman"/>
+          <w:sz w:val="28"/>
+          <w:szCs w:val="28"/>
+        </w:rPr>
+        <w:lastRenderedPageBreak/>
+        <w:t>Приложение №2.</w:t>
+      </w:r>
+    </w:p>
+    <w:p>
+      <w:pPr>
+        <w:rPr>
+          <w:rFonts w:ascii="Times New Roman" w:hAnsi="Times New Roman" w:cs="Times New Roman"/>
+          <w:sz w:val="28"/>
+          <w:szCs w:val="28"/>
+        </w:rPr>
+      </w:pPr>
+      <w:r>
+        <w:rPr>
+          <w:rFonts w:ascii="Times New Roman" w:hAnsi="Times New Roman" w:cs="Times New Roman"/>
+          <w:noProof/>
+          <w:sz w:val="28"/>
+          <w:szCs w:val="28"/>
+          <w:lang w:eastAsia="ru-RU"/>
+        </w:rPr>
+        <w:drawing>
+          <wp:inline distT="0" distB="0" distL="0" distR="0" wp14:anchorId="0F5D189F" wp14:editId="01863307">
+            <wp:extent cx="9251950" cy="4625975"/>
+            <wp:effectExtent l="0" t="0" r="6350" b="0"/>
+            <wp:docPr id="2" name="Рисунок 2" descr="C:\Users\TwoFace\Downloads\Без названия.png"/>
+            <wp:cNvGraphicFramePr>
+              <a:graphicFrameLocks xmlns:a="http://schemas.openxmlformats.org/drawingml/2006/main" noChangeAspect="1"/>
+            </wp:cNvGraphicFramePr>
+            <a:graphic xmlns:a="http://schemas.openxmlformats.org/drawingml/2006/main">
+              <a:graphicData uri="http://schemas.openxmlformats.org/drawingml/2006/picture">
+                <pic:pic xmlns:pic="http://schemas.openxmlformats.org/drawingml/2006/picture">
+                  <pic:nvPicPr>
+                    <pic:cNvPr id="0" name="Picture 1" descr="C:\Users\TwoFace\Downloads\Без названия.png"/>
+                    <pic:cNvPicPr>
+                      <a:picLocks noChangeAspect="1" noChangeArrowheads="1"/>
+                    </pic:cNvPicPr>
+                  </pic:nvPicPr>
+                  <pic:blipFill>
+                    <a:blip r:embed="rId7">
+                      <a:extLst>
+                        <a:ext uri="{28A0092B-C50C-407E-A947-70E740481C1C}">
+                          <a14:useLocalDpi xmlns:a14="http://schemas.microsoft.com/office/drawing/2010/main" val="0"/>
+                        </a:ext>
+                      </a:extLst>
+                    </a:blip>
+                    <a:srcRect/>
+                    <a:stretch>
+                      <a:fillRect/>
+                    </a:stretch>
+                  </pic:blipFill>
+                  <pic:spPr bwMode="auto">
+                    <a:xfrm>
+                      <a:off x="0" y="0"/>
+                      <a:ext cx="9251950" cy="4625975"/>
+                    </a:xfrm>
+                    <a:prstGeom prst="rect">
+                      <a:avLst/>
+                    </a:prstGeom>
+                    <a:noFill/>
+                    <a:ln>
+                      <a:noFill/>
+                    </a:ln>
+                  </pic:spPr>
+                </pic:pic>
+              </a:graphicData>
+            </a:graphic>
+          </wp:inline>
+        </w:drawing>
+      </w:r>
     </w:p>
     <w:sectPr>
-      <w:pgSz w:w="11906" w:h="16838"/>
-      <w:pgMar w:top="1134" w:right="850" w:bottom="1134" w:left="1701" w:header="708" w:footer="708" w:gutter="0"/>
+      <w:pgSz w:w="16838" w:h="11906" w:orient="landscape"/>
+      <w:pgMar w:top="1701" w:right="1134" w:bottom="851" w:left="1134" w:header="709" w:footer="709" w:gutter="0"/>
       <w:cols w:space="708"/>
       <w:docGrid w:linePitch="360"/>
     </w:sectPr>
@@ -4970,6 +5836,7 @@
   <w:style w:type="character" w:default="1" w:styleId="a0">
     <w:name w:val="Default Paragraph Font"/>
     <w:uiPriority w:val="1"/>
+    <w:semiHidden/>
     <w:unhideWhenUsed/>
   </w:style>
   <w:style w:type="table" w:default="1" w:styleId="a1">
@@ -5022,6 +5889,17 @@
       <w:ind w:left="720"/>
       <w:contextualSpacing/>
     </w:pPr>
+  </w:style>
+  <w:style w:type="character" w:styleId="a5">
+    <w:name w:val="Hyperlink"/>
+    <w:basedOn w:val="a0"/>
+    <w:uiPriority w:val="99"/>
+    <w:unhideWhenUsed/>
+    <w:rsid w:val="00A26ECC"/>
+    <w:rPr>
+      <w:color w:val="0563C1" w:themeColor="hyperlink"/>
+      <w:u w:val="single"/>
+    </w:rPr>
   </w:style>
 </w:styles>
 </file>

</xml_diff>